<commit_message>
Tambah dan update file
</commit_message>
<xml_diff>
--- a/BAB 3/v1.docx
+++ b/BAB 3/v1.docx
@@ -988,7 +988,7 @@
                 <w:color w:val="000000" w:themeColor="text1"/>
                 <w:lang w:val="id-ID"/>
               </w:rPr>
-              <w:t>Windows 8.1</w:t>
+              <w:t>Windows 10</w:t>
             </w:r>
           </w:p>
         </w:tc>
@@ -1243,7 +1243,7 @@
       </w:tr>
       <w:tr>
         <w:trPr>
-          <w:trHeight w:val="872"/>
+          <w:trHeight w:val="942"/>
           <w:jc w:val="center"/>
         </w:trPr>
         <w:tc>
@@ -1291,16 +1291,14 @@
               <w:rPr>
                 <w:rFonts w:asciiTheme="majorBidi" w:hAnsiTheme="majorBidi" w:cstheme="majorBidi"/>
                 <w:color w:val="000000" w:themeColor="text1"/>
-                <w:lang w:val="id-ID"/>
               </w:rPr>
             </w:pPr>
             <w:r>
               <w:rPr>
                 <w:rFonts w:asciiTheme="majorBidi" w:hAnsiTheme="majorBidi" w:cstheme="majorBidi"/>
                 <w:color w:val="000000" w:themeColor="text1"/>
-                <w:lang w:val="id-ID"/>
-              </w:rPr>
-              <w:t>NetBeans 8.0.2</w:t>
+              </w:rPr>
+              <w:t>XAMPP</w:t>
             </w:r>
           </w:p>
         </w:tc>
@@ -1327,9 +1325,167 @@
               <w:rPr>
                 <w:rFonts w:asciiTheme="majorBidi" w:hAnsiTheme="majorBidi" w:cstheme="majorBidi"/>
                 <w:color w:val="000000" w:themeColor="text1"/>
-                <w:lang w:val="id-ID"/>
-              </w:rPr>
-              <w:t>Perangkat lunak yang digunakan ketika penulisan kode PHP dan untuk pengecekan kesalahan kode</w:t>
+              </w:rPr>
+              <w:t xml:space="preserve">XAMPP </w:t>
+            </w:r>
+            <w:proofErr w:type="spellStart"/>
+            <w:r>
+              <w:rPr>
+                <w:rFonts w:asciiTheme="majorBidi" w:hAnsiTheme="majorBidi" w:cstheme="majorBidi"/>
+                <w:color w:val="000000" w:themeColor="text1"/>
+              </w:rPr>
+              <w:t>adalah</w:t>
+            </w:r>
+            <w:proofErr w:type="spellEnd"/>
+            <w:r>
+              <w:rPr>
+                <w:rFonts w:asciiTheme="majorBidi" w:hAnsiTheme="majorBidi" w:cstheme="majorBidi"/>
+                <w:color w:val="000000" w:themeColor="text1"/>
+              </w:rPr>
+              <w:t xml:space="preserve"> </w:t>
+            </w:r>
+            <w:proofErr w:type="spellStart"/>
+            <w:r>
+              <w:rPr>
+                <w:rFonts w:asciiTheme="majorBidi" w:hAnsiTheme="majorBidi" w:cstheme="majorBidi"/>
+                <w:color w:val="000000" w:themeColor="text1"/>
+              </w:rPr>
+              <w:t>perangkat</w:t>
+            </w:r>
+            <w:proofErr w:type="spellEnd"/>
+            <w:r>
+              <w:rPr>
+                <w:rFonts w:asciiTheme="majorBidi" w:hAnsiTheme="majorBidi" w:cstheme="majorBidi"/>
+                <w:color w:val="000000" w:themeColor="text1"/>
+              </w:rPr>
+              <w:t xml:space="preserve"> </w:t>
+            </w:r>
+            <w:proofErr w:type="spellStart"/>
+            <w:r>
+              <w:rPr>
+                <w:rFonts w:asciiTheme="majorBidi" w:hAnsiTheme="majorBidi" w:cstheme="majorBidi"/>
+                <w:color w:val="000000" w:themeColor="text1"/>
+              </w:rPr>
+              <w:t>lunak</w:t>
+            </w:r>
+            <w:proofErr w:type="spellEnd"/>
+            <w:r>
+              <w:rPr>
+                <w:rFonts w:asciiTheme="majorBidi" w:hAnsiTheme="majorBidi" w:cstheme="majorBidi"/>
+                <w:color w:val="000000" w:themeColor="text1"/>
+              </w:rPr>
+              <w:t xml:space="preserve"> web server apache yang </w:t>
+            </w:r>
+            <w:proofErr w:type="spellStart"/>
+            <w:r>
+              <w:rPr>
+                <w:rFonts w:asciiTheme="majorBidi" w:hAnsiTheme="majorBidi" w:cstheme="majorBidi"/>
+                <w:color w:val="000000" w:themeColor="text1"/>
+              </w:rPr>
+              <w:t>didalamnya</w:t>
+            </w:r>
+            <w:proofErr w:type="spellEnd"/>
+            <w:r>
+              <w:rPr>
+                <w:rFonts w:asciiTheme="majorBidi" w:hAnsiTheme="majorBidi" w:cstheme="majorBidi"/>
+                <w:color w:val="000000" w:themeColor="text1"/>
+              </w:rPr>
+              <w:t xml:space="preserve"> </w:t>
+            </w:r>
+            <w:proofErr w:type="spellStart"/>
+            <w:r>
+              <w:rPr>
+                <w:rFonts w:asciiTheme="majorBidi" w:hAnsiTheme="majorBidi" w:cstheme="majorBidi"/>
+                <w:color w:val="000000" w:themeColor="text1"/>
+              </w:rPr>
+              <w:t>sudah</w:t>
+            </w:r>
+            <w:proofErr w:type="spellEnd"/>
+            <w:r>
+              <w:rPr>
+                <w:rFonts w:asciiTheme="majorBidi" w:hAnsiTheme="majorBidi" w:cstheme="majorBidi"/>
+                <w:color w:val="000000" w:themeColor="text1"/>
+              </w:rPr>
+              <w:t xml:space="preserve"> </w:t>
+            </w:r>
+            <w:proofErr w:type="spellStart"/>
+            <w:r>
+              <w:rPr>
+                <w:rFonts w:asciiTheme="majorBidi" w:hAnsiTheme="majorBidi" w:cstheme="majorBidi"/>
+                <w:color w:val="000000" w:themeColor="text1"/>
+              </w:rPr>
+              <w:t>tersedia</w:t>
+            </w:r>
+            <w:proofErr w:type="spellEnd"/>
+            <w:r>
+              <w:rPr>
+                <w:rFonts w:asciiTheme="majorBidi" w:hAnsiTheme="majorBidi" w:cstheme="majorBidi"/>
+                <w:color w:val="000000" w:themeColor="text1"/>
+              </w:rPr>
+              <w:t xml:space="preserve"> database server </w:t>
+            </w:r>
+            <w:proofErr w:type="spellStart"/>
+            <w:r>
+              <w:rPr>
+                <w:rFonts w:asciiTheme="majorBidi" w:hAnsiTheme="majorBidi" w:cstheme="majorBidi"/>
+                <w:color w:val="000000" w:themeColor="text1"/>
+              </w:rPr>
+              <w:t>mysql</w:t>
+            </w:r>
+            <w:proofErr w:type="spellEnd"/>
+            <w:r>
+              <w:rPr>
+                <w:rFonts w:asciiTheme="majorBidi" w:hAnsiTheme="majorBidi" w:cstheme="majorBidi"/>
+                <w:color w:val="000000" w:themeColor="text1"/>
+              </w:rPr>
+              <w:t xml:space="preserve"> </w:t>
+            </w:r>
+            <w:proofErr w:type="spellStart"/>
+            <w:r>
+              <w:rPr>
+                <w:rFonts w:asciiTheme="majorBidi" w:hAnsiTheme="majorBidi" w:cstheme="majorBidi"/>
+                <w:color w:val="000000" w:themeColor="text1"/>
+              </w:rPr>
+              <w:t>dan</w:t>
+            </w:r>
+            <w:proofErr w:type="spellEnd"/>
+            <w:r>
+              <w:rPr>
+                <w:rFonts w:asciiTheme="majorBidi" w:hAnsiTheme="majorBidi" w:cstheme="majorBidi"/>
+                <w:color w:val="000000" w:themeColor="text1"/>
+              </w:rPr>
+              <w:t xml:space="preserve"> </w:t>
+            </w:r>
+            <w:r>
+              <w:rPr>
+                <w:rFonts w:asciiTheme="majorBidi" w:hAnsiTheme="majorBidi" w:cstheme="majorBidi"/>
+                <w:i/>
+                <w:color w:val="000000" w:themeColor="text1"/>
+              </w:rPr>
+              <w:t>support</w:t>
+            </w:r>
+            <w:r>
+              <w:rPr>
+                <w:rFonts w:asciiTheme="majorBidi" w:hAnsiTheme="majorBidi" w:cstheme="majorBidi"/>
+                <w:color w:val="000000" w:themeColor="text1"/>
+              </w:rPr>
+              <w:t xml:space="preserve"> </w:t>
+            </w:r>
+            <w:proofErr w:type="spellStart"/>
+            <w:r>
+              <w:rPr>
+                <w:rFonts w:asciiTheme="majorBidi" w:hAnsiTheme="majorBidi" w:cstheme="majorBidi"/>
+                <w:color w:val="000000" w:themeColor="text1"/>
+              </w:rPr>
+              <w:t>php</w:t>
+            </w:r>
+            <w:proofErr w:type="spellEnd"/>
+            <w:r>
+              <w:rPr>
+                <w:rFonts w:asciiTheme="majorBidi" w:hAnsiTheme="majorBidi" w:cstheme="majorBidi"/>
+                <w:color w:val="000000" w:themeColor="text1"/>
+              </w:rPr>
+              <w:t xml:space="preserve"> programming.</w:t>
             </w:r>
           </w:p>
         </w:tc>
@@ -1365,255 +1521,6 @@
                 <w:lang w:val="id-ID"/>
               </w:rPr>
               <w:t>5</w:t>
-            </w:r>
-          </w:p>
-        </w:tc>
-        <w:tc>
-          <w:tcPr>
-            <w:tcW w:w="2746" w:type="dxa"/>
-          </w:tcPr>
-          <w:p>
-            <w:pPr>
-              <w:pStyle w:val="ListParagraph"/>
-              <w:tabs>
-                <w:tab w:val="left" w:pos="1276"/>
-              </w:tabs>
-              <w:spacing w:line="360" w:lineRule="auto"/>
-              <w:ind w:left="0"/>
-              <w:jc w:val="center"/>
-              <w:rPr>
-                <w:rFonts w:asciiTheme="majorBidi" w:hAnsiTheme="majorBidi" w:cstheme="majorBidi"/>
-                <w:color w:val="000000" w:themeColor="text1"/>
-              </w:rPr>
-            </w:pPr>
-            <w:r>
-              <w:rPr>
-                <w:rFonts w:asciiTheme="majorBidi" w:hAnsiTheme="majorBidi" w:cstheme="majorBidi"/>
-                <w:color w:val="000000" w:themeColor="text1"/>
-              </w:rPr>
-              <w:t>XAMPP</w:t>
-            </w:r>
-          </w:p>
-        </w:tc>
-        <w:tc>
-          <w:tcPr>
-            <w:tcW w:w="4536" w:type="dxa"/>
-          </w:tcPr>
-          <w:p>
-            <w:pPr>
-              <w:pStyle w:val="ListParagraph"/>
-              <w:tabs>
-                <w:tab w:val="left" w:pos="1276"/>
-              </w:tabs>
-              <w:spacing w:line="360" w:lineRule="auto"/>
-              <w:ind w:left="0"/>
-              <w:jc w:val="center"/>
-              <w:rPr>
-                <w:rFonts w:asciiTheme="majorBidi" w:hAnsiTheme="majorBidi" w:cstheme="majorBidi"/>
-                <w:color w:val="000000" w:themeColor="text1"/>
-                <w:lang w:val="id-ID"/>
-              </w:rPr>
-            </w:pPr>
-            <w:r>
-              <w:rPr>
-                <w:rFonts w:asciiTheme="majorBidi" w:hAnsiTheme="majorBidi" w:cstheme="majorBidi"/>
-                <w:color w:val="000000" w:themeColor="text1"/>
-              </w:rPr>
-              <w:t xml:space="preserve">XAMPP </w:t>
-            </w:r>
-            <w:proofErr w:type="spellStart"/>
-            <w:r>
-              <w:rPr>
-                <w:rFonts w:asciiTheme="majorBidi" w:hAnsiTheme="majorBidi" w:cstheme="majorBidi"/>
-                <w:color w:val="000000" w:themeColor="text1"/>
-              </w:rPr>
-              <w:t>adalah</w:t>
-            </w:r>
-            <w:proofErr w:type="spellEnd"/>
-            <w:r>
-              <w:rPr>
-                <w:rFonts w:asciiTheme="majorBidi" w:hAnsiTheme="majorBidi" w:cstheme="majorBidi"/>
-                <w:color w:val="000000" w:themeColor="text1"/>
-              </w:rPr>
-              <w:t xml:space="preserve"> </w:t>
-            </w:r>
-            <w:proofErr w:type="spellStart"/>
-            <w:r>
-              <w:rPr>
-                <w:rFonts w:asciiTheme="majorBidi" w:hAnsiTheme="majorBidi" w:cstheme="majorBidi"/>
-                <w:color w:val="000000" w:themeColor="text1"/>
-              </w:rPr>
-              <w:t>perangkat</w:t>
-            </w:r>
-            <w:proofErr w:type="spellEnd"/>
-            <w:r>
-              <w:rPr>
-                <w:rFonts w:asciiTheme="majorBidi" w:hAnsiTheme="majorBidi" w:cstheme="majorBidi"/>
-                <w:color w:val="000000" w:themeColor="text1"/>
-              </w:rPr>
-              <w:t xml:space="preserve"> </w:t>
-            </w:r>
-            <w:proofErr w:type="spellStart"/>
-            <w:r>
-              <w:rPr>
-                <w:rFonts w:asciiTheme="majorBidi" w:hAnsiTheme="majorBidi" w:cstheme="majorBidi"/>
-                <w:color w:val="000000" w:themeColor="text1"/>
-              </w:rPr>
-              <w:t>lunak</w:t>
-            </w:r>
-            <w:proofErr w:type="spellEnd"/>
-            <w:r>
-              <w:rPr>
-                <w:rFonts w:asciiTheme="majorBidi" w:hAnsiTheme="majorBidi" w:cstheme="majorBidi"/>
-                <w:color w:val="000000" w:themeColor="text1"/>
-              </w:rPr>
-              <w:t xml:space="preserve"> web server apache yang </w:t>
-            </w:r>
-            <w:proofErr w:type="spellStart"/>
-            <w:r>
-              <w:rPr>
-                <w:rFonts w:asciiTheme="majorBidi" w:hAnsiTheme="majorBidi" w:cstheme="majorBidi"/>
-                <w:color w:val="000000" w:themeColor="text1"/>
-              </w:rPr>
-              <w:t>didalamnya</w:t>
-            </w:r>
-            <w:proofErr w:type="spellEnd"/>
-            <w:r>
-              <w:rPr>
-                <w:rFonts w:asciiTheme="majorBidi" w:hAnsiTheme="majorBidi" w:cstheme="majorBidi"/>
-                <w:color w:val="000000" w:themeColor="text1"/>
-              </w:rPr>
-              <w:t xml:space="preserve"> </w:t>
-            </w:r>
-            <w:proofErr w:type="spellStart"/>
-            <w:r>
-              <w:rPr>
-                <w:rFonts w:asciiTheme="majorBidi" w:hAnsiTheme="majorBidi" w:cstheme="majorBidi"/>
-                <w:color w:val="000000" w:themeColor="text1"/>
-              </w:rPr>
-              <w:t>sudah</w:t>
-            </w:r>
-            <w:proofErr w:type="spellEnd"/>
-            <w:r>
-              <w:rPr>
-                <w:rFonts w:asciiTheme="majorBidi" w:hAnsiTheme="majorBidi" w:cstheme="majorBidi"/>
-                <w:color w:val="000000" w:themeColor="text1"/>
-              </w:rPr>
-              <w:t xml:space="preserve"> </w:t>
-            </w:r>
-            <w:proofErr w:type="spellStart"/>
-            <w:r>
-              <w:rPr>
-                <w:rFonts w:asciiTheme="majorBidi" w:hAnsiTheme="majorBidi" w:cstheme="majorBidi"/>
-                <w:color w:val="000000" w:themeColor="text1"/>
-              </w:rPr>
-              <w:t>tersedia</w:t>
-            </w:r>
-            <w:proofErr w:type="spellEnd"/>
-            <w:r>
-              <w:rPr>
-                <w:rFonts w:asciiTheme="majorBidi" w:hAnsiTheme="majorBidi" w:cstheme="majorBidi"/>
-                <w:color w:val="000000" w:themeColor="text1"/>
-              </w:rPr>
-              <w:t xml:space="preserve"> database server </w:t>
-            </w:r>
-            <w:proofErr w:type="spellStart"/>
-            <w:r>
-              <w:rPr>
-                <w:rFonts w:asciiTheme="majorBidi" w:hAnsiTheme="majorBidi" w:cstheme="majorBidi"/>
-                <w:color w:val="000000" w:themeColor="text1"/>
-              </w:rPr>
-              <w:t>mysql</w:t>
-            </w:r>
-            <w:proofErr w:type="spellEnd"/>
-            <w:r>
-              <w:rPr>
-                <w:rFonts w:asciiTheme="majorBidi" w:hAnsiTheme="majorBidi" w:cstheme="majorBidi"/>
-                <w:color w:val="000000" w:themeColor="text1"/>
-              </w:rPr>
-              <w:t xml:space="preserve"> </w:t>
-            </w:r>
-            <w:proofErr w:type="spellStart"/>
-            <w:r>
-              <w:rPr>
-                <w:rFonts w:asciiTheme="majorBidi" w:hAnsiTheme="majorBidi" w:cstheme="majorBidi"/>
-                <w:color w:val="000000" w:themeColor="text1"/>
-              </w:rPr>
-              <w:t>dan</w:t>
-            </w:r>
-            <w:proofErr w:type="spellEnd"/>
-            <w:r>
-              <w:rPr>
-                <w:rFonts w:asciiTheme="majorBidi" w:hAnsiTheme="majorBidi" w:cstheme="majorBidi"/>
-                <w:color w:val="000000" w:themeColor="text1"/>
-              </w:rPr>
-              <w:t xml:space="preserve"> </w:t>
-            </w:r>
-            <w:r>
-              <w:rPr>
-                <w:rFonts w:asciiTheme="majorBidi" w:hAnsiTheme="majorBidi" w:cstheme="majorBidi"/>
-                <w:i/>
-                <w:color w:val="000000" w:themeColor="text1"/>
-              </w:rPr>
-              <w:t>support</w:t>
-            </w:r>
-            <w:r>
-              <w:rPr>
-                <w:rFonts w:asciiTheme="majorBidi" w:hAnsiTheme="majorBidi" w:cstheme="majorBidi"/>
-                <w:color w:val="000000" w:themeColor="text1"/>
-              </w:rPr>
-              <w:t xml:space="preserve"> </w:t>
-            </w:r>
-            <w:proofErr w:type="spellStart"/>
-            <w:r>
-              <w:rPr>
-                <w:rFonts w:asciiTheme="majorBidi" w:hAnsiTheme="majorBidi" w:cstheme="majorBidi"/>
-                <w:color w:val="000000" w:themeColor="text1"/>
-              </w:rPr>
-              <w:t>php</w:t>
-            </w:r>
-            <w:proofErr w:type="spellEnd"/>
-            <w:r>
-              <w:rPr>
-                <w:rFonts w:asciiTheme="majorBidi" w:hAnsiTheme="majorBidi" w:cstheme="majorBidi"/>
-                <w:color w:val="000000" w:themeColor="text1"/>
-              </w:rPr>
-              <w:t xml:space="preserve"> programming.</w:t>
-            </w:r>
-          </w:p>
-        </w:tc>
-      </w:tr>
-      <w:tr>
-        <w:trPr>
-          <w:trHeight w:val="942"/>
-          <w:jc w:val="center"/>
-        </w:trPr>
-        <w:tc>
-          <w:tcPr>
-            <w:tcW w:w="510" w:type="dxa"/>
-          </w:tcPr>
-          <w:p>
-            <w:pPr>
-              <w:pStyle w:val="ListParagraph"/>
-              <w:tabs>
-                <w:tab w:val="left" w:pos="1276"/>
-              </w:tabs>
-              <w:spacing w:line="360" w:lineRule="auto"/>
-              <w:ind w:left="0"/>
-              <w:jc w:val="center"/>
-              <w:rPr>
-                <w:rFonts w:asciiTheme="majorBidi" w:hAnsiTheme="majorBidi" w:cstheme="majorBidi"/>
-                <w:color w:val="000000" w:themeColor="text1"/>
-                <w:lang w:val="id-ID"/>
-              </w:rPr>
-            </w:pPr>
-            <w:r>
-              <w:rPr>
-                <w:rFonts w:asciiTheme="majorBidi" w:hAnsiTheme="majorBidi" w:cstheme="majorBidi"/>
-                <w:color w:val="000000" w:themeColor="text1"/>
-                <w:lang w:val="id-ID"/>
-              </w:rPr>
-              <w:t>6</w:t>
             </w:r>
           </w:p>
         </w:tc>
@@ -1871,7 +1778,7 @@
                 <w:color w:val="000000" w:themeColor="text1"/>
                 <w:lang w:val="id-ID"/>
               </w:rPr>
-              <w:t>7</w:t>
+              <w:t>6</w:t>
             </w:r>
           </w:p>
         </w:tc>
@@ -2409,7 +2316,8 @@
     </w:p>
     <w:p>
       <w:pPr>
-        <w:ind w:left="567" w:hanging="567"/>
+        <w:spacing w:after="0" w:line="360" w:lineRule="auto"/>
+        <w:jc w:val="both"/>
         <w:rPr>
           <w:rFonts w:asciiTheme="majorBidi" w:hAnsiTheme="majorBidi" w:cstheme="majorBidi"/>
           <w:b/>
@@ -2437,76 +2345,39 @@
           <w:szCs w:val="24"/>
         </w:rPr>
         <w:tab/>
-      </w:r>
-      <w:r>
-        <w:rPr>
-          <w:rFonts w:asciiTheme="majorBidi" w:hAnsiTheme="majorBidi" w:cstheme="majorBidi"/>
-          <w:b/>
-          <w:color w:val="000000"/>
-          <w:sz w:val="24"/>
-          <w:szCs w:val="24"/>
-        </w:rPr>
-        <w:t>Kerangka Berfikir</w:t>
-      </w:r>
-    </w:p>
-    <w:p>
-      <w:pPr>
-        <w:pStyle w:val="ListParagraph"/>
-        <w:spacing w:line="360" w:lineRule="auto"/>
-        <w:ind w:left="0" w:firstLine="567"/>
+        <w:t>Metodologi Penelitian</w:t>
+      </w:r>
+    </w:p>
+    <w:p>
+      <w:pPr>
+        <w:spacing w:after="0" w:line="360" w:lineRule="auto"/>
         <w:jc w:val="both"/>
         <w:rPr>
           <w:rFonts w:asciiTheme="majorBidi" w:hAnsiTheme="majorBidi" w:cstheme="majorBidi"/>
-          <w:color w:val="000000"/>
-          <w:sz w:val="24"/>
-          <w:szCs w:val="24"/>
-        </w:rPr>
-      </w:pPr>
-      <w:r>
-        <w:rPr>
-          <w:rFonts w:asciiTheme="majorBidi" w:hAnsiTheme="majorBidi" w:cstheme="majorBidi"/>
-          <w:color w:val="000000"/>
-          <w:sz w:val="24"/>
-          <w:szCs w:val="24"/>
-        </w:rPr>
-        <w:t xml:space="preserve">Adapun </w:t>
-      </w:r>
-      <w:r>
-        <w:rPr>
-          <w:rFonts w:asciiTheme="majorBidi" w:hAnsiTheme="majorBidi" w:cstheme="majorBidi"/>
-          <w:color w:val="000000"/>
-          <w:sz w:val="24"/>
-          <w:szCs w:val="24"/>
-        </w:rPr>
-        <w:t>kerangka berfikir</w:t>
-      </w:r>
-      <w:r>
-        <w:rPr>
-          <w:rFonts w:asciiTheme="majorBidi" w:hAnsiTheme="majorBidi" w:cstheme="majorBidi"/>
-          <w:color w:val="000000"/>
-          <w:sz w:val="24"/>
-          <w:szCs w:val="24"/>
-        </w:rPr>
-        <w:t xml:space="preserve"> dalam menyelesaikan penelitian mengacu pada model </w:t>
-      </w:r>
-      <w:r>
-        <w:rPr>
-          <w:rFonts w:asciiTheme="majorBidi" w:hAnsiTheme="majorBidi" w:cstheme="majorBidi"/>
           <w:i/>
           <w:color w:val="000000"/>
           <w:sz w:val="24"/>
           <w:szCs w:val="24"/>
         </w:rPr>
-        <w:t>waterfall</w:t>
-      </w:r>
-      <w:r>
-        <w:rPr>
-          <w:rFonts w:asciiTheme="majorBidi" w:hAnsiTheme="majorBidi" w:cstheme="majorBidi"/>
-          <w:color w:val="000000"/>
-          <w:sz w:val="24"/>
-          <w:szCs w:val="24"/>
-        </w:rPr>
-        <w:t xml:space="preserve"> adalah </w:t>
+      </w:pPr>
+      <w:r>
+        <w:rPr>
+          <w:rFonts w:asciiTheme="majorBidi" w:hAnsiTheme="majorBidi" w:cstheme="majorBidi"/>
+          <w:b/>
+          <w:color w:val="000000"/>
+          <w:sz w:val="24"/>
+          <w:szCs w:val="24"/>
+        </w:rPr>
+        <w:tab/>
+      </w:r>
+      <w:r>
+        <w:rPr>
+          <w:rFonts w:asciiTheme="majorBidi" w:hAnsiTheme="majorBidi" w:cstheme="majorBidi"/>
+          <w:color w:val="000000"/>
+          <w:sz w:val="24"/>
+          <w:szCs w:val="24"/>
+        </w:rPr>
+        <w:t xml:space="preserve">Metode pengembangan sistem yang digunakan adalah metode </w:t>
       </w:r>
       <w:r>
         <w:rPr>
@@ -2516,7 +2387,7 @@
           <w:sz w:val="24"/>
           <w:szCs w:val="24"/>
         </w:rPr>
-        <w:t xml:space="preserve">requirements definition, system and software design, </w:t>
+        <w:t>Waterfall</w:t>
       </w:r>
       <w:r>
         <w:rPr>
@@ -2526,273 +2397,94 @@
           <w:sz w:val="24"/>
           <w:szCs w:val="24"/>
         </w:rPr>
+        <w:t xml:space="preserve">. </w:t>
+      </w:r>
+      <w:r>
+        <w:rPr>
+          <w:rFonts w:asciiTheme="majorBidi" w:hAnsiTheme="majorBidi" w:cstheme="majorBidi"/>
+          <w:color w:val="000000"/>
+          <w:sz w:val="24"/>
+          <w:szCs w:val="24"/>
+        </w:rPr>
+        <w:t xml:space="preserve">Metode ini terdiri dari 5 tahapan [5] yaitu </w:t>
+      </w:r>
+      <w:r>
+        <w:rPr>
+          <w:rFonts w:asciiTheme="majorBidi" w:hAnsiTheme="majorBidi" w:cstheme="majorBidi"/>
+          <w:i/>
+          <w:color w:val="000000"/>
+          <w:sz w:val="24"/>
+          <w:szCs w:val="24"/>
+        </w:rPr>
+        <w:t>requirement and definition, system and software design, implementation, integration and system testing, operation and maintenance</w:t>
+      </w:r>
+      <w:r>
+        <w:rPr>
+          <w:rFonts w:asciiTheme="majorBidi" w:hAnsiTheme="majorBidi" w:cstheme="majorBidi"/>
+          <w:i/>
+          <w:color w:val="000000"/>
+          <w:sz w:val="24"/>
+          <w:szCs w:val="24"/>
+        </w:rPr>
+        <w:t>.</w:t>
+      </w:r>
+    </w:p>
+    <w:p>
+      <w:pPr>
+        <w:spacing w:after="0" w:line="360" w:lineRule="auto"/>
+        <w:jc w:val="both"/>
+        <w:rPr>
+          <w:rFonts w:asciiTheme="majorBidi" w:hAnsiTheme="majorBidi" w:cstheme="majorBidi"/>
+          <w:color w:val="000000"/>
+          <w:sz w:val="24"/>
+          <w:szCs w:val="24"/>
+        </w:rPr>
+      </w:pPr>
+    </w:p>
+    <w:p>
+      <w:pPr>
+        <w:spacing w:after="0" w:line="360" w:lineRule="auto"/>
+        <w:jc w:val="both"/>
+        <w:rPr>
+          <w:rFonts w:asciiTheme="majorBidi" w:hAnsiTheme="majorBidi" w:cstheme="majorBidi"/>
+          <w:b/>
+          <w:i/>
+          <w:color w:val="000000"/>
+          <w:sz w:val="24"/>
+          <w:szCs w:val="24"/>
+        </w:rPr>
+      </w:pPr>
+      <w:r>
+        <w:rPr>
+          <w:rFonts w:asciiTheme="majorBidi" w:hAnsiTheme="majorBidi" w:cstheme="majorBidi"/>
+          <w:b/>
+          <w:color w:val="000000"/>
+          <w:sz w:val="24"/>
+          <w:szCs w:val="24"/>
+        </w:rPr>
         <w:lastRenderedPageBreak/>
-        <w:t>implementation and unit testing, integration and system testing</w:t>
-      </w:r>
-      <w:r>
-        <w:rPr>
-          <w:rFonts w:asciiTheme="majorBidi" w:hAnsiTheme="majorBidi" w:cstheme="majorBidi"/>
-          <w:color w:val="000000"/>
-          <w:sz w:val="24"/>
-          <w:szCs w:val="24"/>
-        </w:rPr>
-        <w:t xml:space="preserve"> dan </w:t>
-      </w:r>
-      <w:r>
-        <w:rPr>
-          <w:rFonts w:asciiTheme="majorBidi" w:hAnsiTheme="majorBidi" w:cstheme="majorBidi"/>
+        <w:t>3.3.1</w:t>
+      </w:r>
+      <w:r>
+        <w:rPr>
+          <w:rFonts w:asciiTheme="majorBidi" w:hAnsiTheme="majorBidi" w:cstheme="majorBidi"/>
+          <w:b/>
+          <w:color w:val="000000"/>
+          <w:sz w:val="24"/>
+          <w:szCs w:val="24"/>
+        </w:rPr>
+        <w:tab/>
+      </w:r>
+      <w:r>
+        <w:rPr>
+          <w:rFonts w:asciiTheme="majorBidi" w:hAnsiTheme="majorBidi" w:cstheme="majorBidi"/>
+          <w:b/>
           <w:i/>
           <w:color w:val="000000"/>
           <w:sz w:val="24"/>
           <w:szCs w:val="24"/>
         </w:rPr>
-        <w:t>operational and maintenance</w:t>
-      </w:r>
-      <w:r>
-        <w:rPr>
-          <w:rFonts w:asciiTheme="majorBidi" w:hAnsiTheme="majorBidi" w:cstheme="majorBidi"/>
-          <w:color w:val="000000"/>
-          <w:sz w:val="24"/>
-          <w:szCs w:val="24"/>
-        </w:rPr>
-        <w:t xml:space="preserve">. </w:t>
-      </w:r>
-      <w:bookmarkStart w:id="0" w:name="_GoBack"/>
-      <w:bookmarkEnd w:id="0"/>
-    </w:p>
-    <w:p>
-      <w:pPr>
-        <w:pStyle w:val="ListParagraph"/>
-        <w:spacing w:line="360" w:lineRule="auto"/>
-        <w:ind w:left="0" w:firstLine="567"/>
-        <w:jc w:val="both"/>
-        <w:rPr>
-          <w:rFonts w:asciiTheme="majorBidi" w:hAnsiTheme="majorBidi" w:cstheme="majorBidi"/>
-          <w:color w:val="000000"/>
-          <w:sz w:val="24"/>
-          <w:szCs w:val="24"/>
-        </w:rPr>
-      </w:pPr>
-      <w:r>
-        <w:rPr>
-          <w:rFonts w:asciiTheme="majorBidi" w:hAnsiTheme="majorBidi" w:cstheme="majorBidi"/>
-          <w:color w:val="000000"/>
-          <w:sz w:val="24"/>
-          <w:szCs w:val="24"/>
-        </w:rPr>
-        <w:t>Kerangka berfikir</w:t>
-      </w:r>
-      <w:r>
-        <w:rPr>
-          <w:rFonts w:asciiTheme="majorBidi" w:hAnsiTheme="majorBidi" w:cstheme="majorBidi"/>
-          <w:color w:val="000000"/>
-          <w:sz w:val="24"/>
-          <w:szCs w:val="24"/>
-        </w:rPr>
-        <w:t xml:space="preserve"> peneliti</w:t>
-      </w:r>
-      <w:r>
-        <w:rPr>
-          <w:rFonts w:asciiTheme="majorBidi" w:hAnsiTheme="majorBidi" w:cstheme="majorBidi"/>
-          <w:color w:val="000000"/>
-          <w:sz w:val="24"/>
-          <w:szCs w:val="24"/>
-        </w:rPr>
-        <w:t>an dapat dilihat pada gambar 3.1</w:t>
-      </w:r>
-      <w:r>
-        <w:rPr>
-          <w:rFonts w:asciiTheme="majorBidi" w:hAnsiTheme="majorBidi" w:cstheme="majorBidi"/>
-          <w:color w:val="000000"/>
-          <w:sz w:val="24"/>
-          <w:szCs w:val="24"/>
-        </w:rPr>
-        <w:t xml:space="preserve"> berikut.</w:t>
-      </w:r>
-    </w:p>
-    <w:p>
-      <w:pPr>
-        <w:spacing w:after="0" w:line="360" w:lineRule="auto"/>
-        <w:jc w:val="both"/>
-        <w:rPr>
-          <w:rFonts w:asciiTheme="majorBidi" w:hAnsiTheme="majorBidi" w:cstheme="majorBidi"/>
-          <w:sz w:val="24"/>
-          <w:szCs w:val="24"/>
-          <w:lang w:val="en-US"/>
-        </w:rPr>
-      </w:pPr>
-      <w:r>
-        <w:rPr>
-          <w:rFonts w:asciiTheme="majorBidi" w:hAnsiTheme="majorBidi" w:cstheme="majorBidi"/>
-          <w:noProof/>
-          <w:sz w:val="24"/>
-          <w:szCs w:val="24"/>
-          <w:lang w:eastAsia="id-ID"/>
-        </w:rPr>
-        <w:drawing>
-          <wp:inline distT="0" distB="0" distL="0" distR="0" wp14:anchorId="4731F1B9" wp14:editId="62131016">
-            <wp:extent cx="5749178" cy="3152775"/>
-            <wp:effectExtent l="0" t="0" r="4445" b="0"/>
-            <wp:docPr id="2" name="Picture 2" descr="E:\KULIAH\SMT 7\Kolokium\KOLOKIUM SISTEM MONITORING\Pengembangan Sistem v4.png"/>
-            <wp:cNvGraphicFramePr>
-              <a:graphicFrameLocks xmlns:a="http://schemas.openxmlformats.org/drawingml/2006/main" noChangeAspect="1"/>
-            </wp:cNvGraphicFramePr>
-            <a:graphic xmlns:a="http://schemas.openxmlformats.org/drawingml/2006/main">
-              <a:graphicData uri="http://schemas.openxmlformats.org/drawingml/2006/picture">
-                <pic:pic xmlns:pic="http://schemas.openxmlformats.org/drawingml/2006/picture">
-                  <pic:nvPicPr>
-                    <pic:cNvPr id="0" name="Picture 1" descr="E:\KULIAH\SMT 7\Kolokium\KOLOKIUM SISTEM MONITORING\Pengembangan Sistem v4.png"/>
-                    <pic:cNvPicPr>
-                      <a:picLocks noChangeAspect="1" noChangeArrowheads="1"/>
-                    </pic:cNvPicPr>
-                  </pic:nvPicPr>
-                  <pic:blipFill>
-                    <a:blip r:embed="rId5">
-                      <a:extLst>
-                        <a:ext uri="{28A0092B-C50C-407E-A947-70E740481C1C}">
-                          <a14:useLocalDpi xmlns:a14="http://schemas.microsoft.com/office/drawing/2010/main" val="0"/>
-                        </a:ext>
-                      </a:extLst>
-                    </a:blip>
-                    <a:srcRect/>
-                    <a:stretch>
-                      <a:fillRect/>
-                    </a:stretch>
-                  </pic:blipFill>
-                  <pic:spPr bwMode="auto">
-                    <a:xfrm>
-                      <a:off x="0" y="0"/>
-                      <a:ext cx="5756069" cy="3156554"/>
-                    </a:xfrm>
-                    <a:prstGeom prst="rect">
-                      <a:avLst/>
-                    </a:prstGeom>
-                    <a:noFill/>
-                    <a:ln>
-                      <a:noFill/>
-                    </a:ln>
-                  </pic:spPr>
-                </pic:pic>
-              </a:graphicData>
-            </a:graphic>
-          </wp:inline>
-        </w:drawing>
-      </w:r>
-    </w:p>
-    <w:p>
-      <w:pPr>
-        <w:spacing w:after="0" w:line="360" w:lineRule="auto"/>
-        <w:jc w:val="both"/>
-        <w:rPr>
-          <w:rFonts w:asciiTheme="majorBidi" w:hAnsiTheme="majorBidi" w:cstheme="majorBidi"/>
-          <w:sz w:val="24"/>
-          <w:szCs w:val="24"/>
-          <w:lang w:val="en-US"/>
-        </w:rPr>
-      </w:pPr>
-    </w:p>
-    <w:p>
-      <w:pPr>
-        <w:jc w:val="center"/>
-        <w:rPr>
-          <w:rFonts w:asciiTheme="majorBidi" w:hAnsiTheme="majorBidi" w:cstheme="majorBidi"/>
-          <w:b/>
-          <w:color w:val="000000"/>
-          <w:sz w:val="24"/>
-          <w:szCs w:val="24"/>
-        </w:rPr>
-      </w:pPr>
-      <w:r>
-        <w:rPr>
-          <w:rFonts w:asciiTheme="majorBidi" w:hAnsiTheme="majorBidi" w:cstheme="majorBidi"/>
-          <w:b/>
-          <w:color w:val="000000"/>
-          <w:sz w:val="24"/>
-          <w:szCs w:val="24"/>
-        </w:rPr>
-        <w:t>Gambar 3</w:t>
-      </w:r>
-      <w:r>
-        <w:rPr>
-          <w:rFonts w:asciiTheme="majorBidi" w:hAnsiTheme="majorBidi" w:cstheme="majorBidi"/>
-          <w:b/>
-          <w:color w:val="000000"/>
-          <w:sz w:val="24"/>
-          <w:szCs w:val="24"/>
-        </w:rPr>
-        <w:t xml:space="preserve">.1 </w:t>
-      </w:r>
-      <w:r>
-        <w:rPr>
-          <w:rFonts w:asciiTheme="majorBidi" w:hAnsiTheme="majorBidi" w:cstheme="majorBidi"/>
-          <w:b/>
-          <w:color w:val="000000"/>
-          <w:sz w:val="24"/>
-          <w:szCs w:val="24"/>
-        </w:rPr>
-        <w:t>Kerangka Berfikir</w:t>
-      </w:r>
-    </w:p>
-    <w:p>
-      <w:pPr>
-        <w:spacing w:after="0" w:line="360" w:lineRule="auto"/>
-        <w:jc w:val="both"/>
-        <w:rPr>
-          <w:rFonts w:asciiTheme="majorBidi" w:hAnsiTheme="majorBidi" w:cstheme="majorBidi"/>
-          <w:sz w:val="24"/>
-          <w:szCs w:val="24"/>
-        </w:rPr>
-      </w:pPr>
-    </w:p>
-    <w:p>
-      <w:pPr>
-        <w:pStyle w:val="ListParagraph"/>
-        <w:spacing w:line="360" w:lineRule="auto"/>
-        <w:ind w:left="0"/>
-        <w:rPr>
-          <w:rFonts w:asciiTheme="majorBidi" w:hAnsiTheme="majorBidi" w:cstheme="majorBidi"/>
-          <w:color w:val="000000"/>
-          <w:sz w:val="24"/>
-          <w:szCs w:val="24"/>
-        </w:rPr>
-      </w:pPr>
-      <w:r>
-        <w:rPr>
-          <w:rFonts w:asciiTheme="majorBidi" w:hAnsiTheme="majorBidi" w:cstheme="majorBidi"/>
-          <w:color w:val="000000"/>
-          <w:sz w:val="24"/>
-          <w:szCs w:val="24"/>
-        </w:rPr>
-        <w:t>Keterangan tahap-tahap pada metode penelitian dijelaskan sebagai berikut:</w:t>
-      </w:r>
-    </w:p>
-    <w:p>
-      <w:pPr>
-        <w:pStyle w:val="ListParagraph"/>
-        <w:numPr>
-          <w:ilvl w:val="0"/>
-          <w:numId w:val="3"/>
-        </w:numPr>
-        <w:spacing w:after="0" w:line="360" w:lineRule="auto"/>
-        <w:ind w:left="709" w:hanging="709"/>
-        <w:jc w:val="both"/>
-        <w:rPr>
-          <w:rFonts w:asciiTheme="majorBidi" w:hAnsiTheme="majorBidi" w:cstheme="majorBidi"/>
-          <w:i/>
-          <w:color w:val="000000"/>
-          <w:sz w:val="24"/>
-          <w:szCs w:val="24"/>
-        </w:rPr>
-      </w:pPr>
-      <w:r>
-        <w:rPr>
-          <w:rFonts w:asciiTheme="majorBidi" w:hAnsiTheme="majorBidi" w:cstheme="majorBidi"/>
-          <w:i/>
-          <w:color w:val="000000"/>
-          <w:sz w:val="24"/>
-          <w:szCs w:val="24"/>
-        </w:rPr>
-        <w:t>Requirements Definition</w:t>
+        <w:t>Requirements and Definition</w:t>
       </w:r>
     </w:p>
     <w:p>
@@ -2808,21 +2500,11 @@
       <w:r>
         <w:rPr>
           <w:rFonts w:asciiTheme="majorBidi" w:hAnsiTheme="majorBidi" w:cstheme="majorBidi"/>
-          <w:i/>
-          <w:color w:val="000000"/>
-          <w:sz w:val="24"/>
-          <w:szCs w:val="24"/>
-        </w:rPr>
-        <w:t>Requirements definition</w:t>
-      </w:r>
-      <w:r>
-        <w:rPr>
-          <w:rFonts w:asciiTheme="majorBidi" w:hAnsiTheme="majorBidi" w:cstheme="majorBidi"/>
-          <w:color w:val="000000"/>
-          <w:sz w:val="24"/>
-          <w:szCs w:val="24"/>
-        </w:rPr>
-        <w:t xml:space="preserve"> merupakan tahap awal dalam penelitian, pada tahap ini dilakukan:</w:t>
+          <w:color w:val="000000"/>
+          <w:sz w:val="24"/>
+          <w:szCs w:val="24"/>
+        </w:rPr>
+        <w:t>merupakan tahap awal dalam penelitian, pada tahap ini dilakukan:</w:t>
       </w:r>
     </w:p>
     <w:p>
@@ -2920,16 +2602,11 @@
     </w:p>
     <w:p>
       <w:pPr>
-        <w:pStyle w:val="ListParagraph"/>
-        <w:numPr>
-          <w:ilvl w:val="0"/>
-          <w:numId w:val="3"/>
-        </w:numPr>
-        <w:spacing w:after="0" w:line="360" w:lineRule="auto"/>
-        <w:ind w:left="709" w:hanging="709"/>
+        <w:spacing w:after="0" w:line="360" w:lineRule="auto"/>
         <w:jc w:val="both"/>
         <w:rPr>
           <w:rFonts w:asciiTheme="majorBidi" w:hAnsiTheme="majorBidi" w:cstheme="majorBidi"/>
+          <w:b/>
           <w:i/>
           <w:color w:val="000000"/>
           <w:sz w:val="24"/>
@@ -2939,13 +2616,105 @@
       <w:r>
         <w:rPr>
           <w:rFonts w:asciiTheme="majorBidi" w:hAnsiTheme="majorBidi" w:cstheme="majorBidi"/>
+          <w:b/>
+          <w:color w:val="000000"/>
+          <w:sz w:val="24"/>
+          <w:szCs w:val="24"/>
+        </w:rPr>
+        <w:t>3.3.2</w:t>
+      </w:r>
+      <w:r>
+        <w:rPr>
+          <w:rFonts w:asciiTheme="majorBidi" w:hAnsiTheme="majorBidi" w:cstheme="majorBidi"/>
+          <w:b/>
+          <w:color w:val="000000"/>
+          <w:sz w:val="24"/>
+          <w:szCs w:val="24"/>
+        </w:rPr>
+        <w:tab/>
+      </w:r>
+      <w:r>
+        <w:rPr>
+          <w:rFonts w:asciiTheme="majorBidi" w:hAnsiTheme="majorBidi" w:cstheme="majorBidi"/>
+          <w:b/>
           <w:i/>
           <w:color w:val="000000"/>
           <w:sz w:val="24"/>
           <w:szCs w:val="24"/>
         </w:rPr>
-        <w:lastRenderedPageBreak/>
         <w:t>System and Software Design</w:t>
+      </w:r>
+    </w:p>
+    <w:p>
+      <w:pPr>
+        <w:spacing w:after="0" w:line="360" w:lineRule="auto"/>
+        <w:jc w:val="both"/>
+        <w:rPr>
+          <w:rFonts w:asciiTheme="majorBidi" w:hAnsiTheme="majorBidi" w:cstheme="majorBidi"/>
+          <w:b/>
+          <w:i/>
+          <w:color w:val="000000"/>
+          <w:sz w:val="24"/>
+          <w:szCs w:val="24"/>
+        </w:rPr>
+      </w:pPr>
+      <w:r>
+        <w:rPr>
+          <w:rFonts w:asciiTheme="majorBidi" w:hAnsiTheme="majorBidi" w:cstheme="majorBidi"/>
+          <w:b/>
+          <w:i/>
+          <w:color w:val="000000"/>
+          <w:sz w:val="24"/>
+          <w:szCs w:val="24"/>
+        </w:rPr>
+        <w:tab/>
+      </w:r>
+      <w:bookmarkStart w:id="0" w:name="_GoBack"/>
+      <w:bookmarkEnd w:id="0"/>
+    </w:p>
+    <w:p>
+      <w:pPr>
+        <w:spacing w:after="0" w:line="360" w:lineRule="auto"/>
+        <w:jc w:val="both"/>
+        <w:rPr>
+          <w:rFonts w:asciiTheme="majorBidi" w:hAnsiTheme="majorBidi" w:cstheme="majorBidi"/>
+          <w:b/>
+          <w:i/>
+          <w:color w:val="000000"/>
+          <w:sz w:val="24"/>
+          <w:szCs w:val="24"/>
+        </w:rPr>
+      </w:pPr>
+      <w:r>
+        <w:rPr>
+          <w:rFonts w:asciiTheme="majorBidi" w:hAnsiTheme="majorBidi" w:cstheme="majorBidi"/>
+          <w:b/>
+          <w:color w:val="000000"/>
+          <w:sz w:val="24"/>
+          <w:szCs w:val="24"/>
+        </w:rPr>
+        <w:t>3.3.3</w:t>
+      </w:r>
+      <w:r>
+        <w:rPr>
+          <w:rFonts w:asciiTheme="majorBidi" w:hAnsiTheme="majorBidi" w:cstheme="majorBidi"/>
+          <w:b/>
+          <w:color w:val="000000"/>
+          <w:sz w:val="24"/>
+          <w:szCs w:val="24"/>
+        </w:rPr>
+        <w:tab/>
+      </w:r>
+      <w:r>
+        <w:rPr>
+          <w:rFonts w:asciiTheme="majorBidi" w:hAnsiTheme="majorBidi" w:cstheme="majorBidi"/>
+          <w:b/>
+          <w:i/>
+          <w:color w:val="000000"/>
+          <w:sz w:val="24"/>
+          <w:szCs w:val="24"/>
+        </w:rPr>
+        <w:t>Implementation</w:t>
       </w:r>
     </w:p>
     <w:p>
@@ -2955,20 +2724,38 @@
         <w:jc w:val="both"/>
         <w:rPr>
           <w:rFonts w:asciiTheme="majorBidi" w:hAnsiTheme="majorBidi" w:cstheme="majorBidi"/>
+          <w:color w:val="000000"/>
+          <w:sz w:val="24"/>
+          <w:szCs w:val="24"/>
+        </w:rPr>
+      </w:pPr>
+      <w:r>
+        <w:rPr>
+          <w:rFonts w:asciiTheme="majorBidi" w:hAnsiTheme="majorBidi" w:cstheme="majorBidi"/>
+          <w:color w:val="000000"/>
+          <w:sz w:val="24"/>
+          <w:szCs w:val="24"/>
+        </w:rPr>
+        <w:t xml:space="preserve">Dalam tahapan ini, hasil dari perancangan sistem akan direalisasikan sebagai satu set program atau unit program menggunakan bahasa pemrograman PHP, </w:t>
+      </w:r>
+      <w:r>
+        <w:rPr>
+          <w:rFonts w:asciiTheme="majorBidi" w:hAnsiTheme="majorBidi" w:cstheme="majorBidi"/>
           <w:i/>
           <w:color w:val="000000"/>
           <w:sz w:val="24"/>
           <w:szCs w:val="24"/>
         </w:rPr>
-      </w:pPr>
-      <w:r>
-        <w:rPr>
-          <w:rFonts w:asciiTheme="majorBidi" w:hAnsiTheme="majorBidi" w:cstheme="majorBidi"/>
-          <w:color w:val="000000"/>
-          <w:sz w:val="24"/>
-          <w:szCs w:val="24"/>
-        </w:rPr>
-        <w:t xml:space="preserve">Tahap berikutnya adalah tahap perancangan sistem dengan pemodelan berorientasi objek. Dalam pemodelan berorientasi objek digunakan </w:t>
+        <w:t>database</w:t>
+      </w:r>
+      <w:r>
+        <w:rPr>
+          <w:rFonts w:asciiTheme="majorBidi" w:hAnsiTheme="majorBidi" w:cstheme="majorBidi"/>
+          <w:color w:val="000000"/>
+          <w:sz w:val="24"/>
+          <w:szCs w:val="24"/>
+        </w:rPr>
+        <w:t xml:space="preserve"> MySQL dan </w:t>
       </w:r>
       <w:r>
         <w:rPr>
@@ -2978,156 +2765,61 @@
           <w:sz w:val="24"/>
           <w:szCs w:val="24"/>
         </w:rPr>
-        <w:t xml:space="preserve">Unified Modelling Language </w:t>
-      </w:r>
-      <w:r>
-        <w:rPr>
-          <w:rFonts w:asciiTheme="majorBidi" w:hAnsiTheme="majorBidi" w:cstheme="majorBidi"/>
-          <w:color w:val="000000"/>
-          <w:sz w:val="24"/>
-          <w:szCs w:val="24"/>
-        </w:rPr>
-        <w:t xml:space="preserve">(UML). </w:t>
-      </w:r>
-      <w:r>
-        <w:rPr>
-          <w:rFonts w:asciiTheme="majorBidi" w:hAnsiTheme="majorBidi" w:cstheme="majorBidi"/>
-          <w:sz w:val="24"/>
-          <w:szCs w:val="24"/>
-        </w:rPr>
-        <w:t>UML adalah bahasa pemodelan yang standar untuk lingkungan berorientasi obyek, yang berisi notasi notasi grafis yang relative sudah dibakukan (</w:t>
-      </w:r>
-      <w:r>
-        <w:rPr>
-          <w:rFonts w:asciiTheme="majorBidi" w:hAnsiTheme="majorBidi" w:cstheme="majorBidi"/>
+        <w:t>web server</w:t>
+      </w:r>
+      <w:r>
+        <w:rPr>
+          <w:rFonts w:asciiTheme="majorBidi" w:hAnsiTheme="majorBidi" w:cstheme="majorBidi"/>
+          <w:color w:val="000000"/>
+          <w:sz w:val="24"/>
+          <w:szCs w:val="24"/>
+        </w:rPr>
+        <w:t xml:space="preserve"> Apache. Setiap unit akan diuji apakah sudah memenuhi spesifikasinya.</w:t>
+      </w:r>
+    </w:p>
+    <w:p>
+      <w:pPr>
+        <w:spacing w:after="0" w:line="360" w:lineRule="auto"/>
+        <w:jc w:val="both"/>
+        <w:rPr>
+          <w:rFonts w:asciiTheme="majorBidi" w:hAnsiTheme="majorBidi" w:cstheme="majorBidi"/>
+          <w:b/>
           <w:i/>
-          <w:iCs/>
-          <w:sz w:val="24"/>
-          <w:szCs w:val="24"/>
-        </w:rPr>
-        <w:t>open standard</w:t>
-      </w:r>
-      <w:r>
-        <w:rPr>
-          <w:rFonts w:asciiTheme="majorBidi" w:hAnsiTheme="majorBidi" w:cstheme="majorBidi"/>
-          <w:sz w:val="24"/>
-          <w:szCs w:val="24"/>
-        </w:rPr>
-        <w:t>) dan sebagai je</w:t>
-      </w:r>
-      <w:r>
-        <w:rPr>
-          <w:rFonts w:asciiTheme="majorBidi" w:hAnsiTheme="majorBidi" w:cstheme="majorBidi"/>
-          <w:sz w:val="24"/>
-          <w:szCs w:val="24"/>
-        </w:rPr>
-        <w:t>mbatan dalam mengkomuni</w:t>
-      </w:r>
-      <w:r>
-        <w:rPr>
-          <w:rFonts w:asciiTheme="majorBidi" w:hAnsiTheme="majorBidi" w:cstheme="majorBidi"/>
-          <w:sz w:val="24"/>
-          <w:szCs w:val="24"/>
-        </w:rPr>
-        <w:t xml:space="preserve">kasikan beberapa aspek dari sistem. </w:t>
-      </w:r>
-      <w:r>
-        <w:rPr>
-          <w:rFonts w:asciiTheme="majorBidi" w:hAnsiTheme="majorBidi" w:cstheme="majorBidi"/>
-          <w:color w:val="000000"/>
-          <w:sz w:val="24"/>
-          <w:szCs w:val="24"/>
-        </w:rPr>
-        <w:t>[6</w:t>
-      </w:r>
-      <w:r>
-        <w:rPr>
-          <w:rFonts w:asciiTheme="majorBidi" w:hAnsiTheme="majorBidi" w:cstheme="majorBidi"/>
-          <w:color w:val="000000"/>
-          <w:sz w:val="24"/>
-          <w:szCs w:val="24"/>
-        </w:rPr>
-        <w:t xml:space="preserve">]. Adapun diagram UML yang digunakan dalam penelitian ini adalah </w:t>
-      </w:r>
-      <w:r>
-        <w:rPr>
-          <w:rFonts w:asciiTheme="majorBidi" w:hAnsiTheme="majorBidi" w:cstheme="majorBidi"/>
+          <w:color w:val="000000"/>
+          <w:sz w:val="24"/>
+          <w:szCs w:val="24"/>
+        </w:rPr>
+      </w:pPr>
+      <w:r>
+        <w:rPr>
+          <w:rFonts w:asciiTheme="majorBidi" w:hAnsiTheme="majorBidi" w:cstheme="majorBidi"/>
+          <w:b/>
+          <w:color w:val="000000"/>
+          <w:sz w:val="24"/>
+          <w:szCs w:val="24"/>
+        </w:rPr>
+        <w:t>3.3.4</w:t>
+      </w:r>
+      <w:r>
+        <w:rPr>
+          <w:rFonts w:asciiTheme="majorBidi" w:hAnsiTheme="majorBidi" w:cstheme="majorBidi"/>
+          <w:b/>
+          <w:color w:val="000000"/>
+          <w:sz w:val="24"/>
+          <w:szCs w:val="24"/>
+        </w:rPr>
+        <w:tab/>
+      </w:r>
+      <w:r>
+        <w:rPr>
+          <w:rFonts w:asciiTheme="majorBidi" w:hAnsiTheme="majorBidi" w:cstheme="majorBidi"/>
+          <w:b/>
           <w:i/>
           <w:color w:val="000000"/>
           <w:sz w:val="24"/>
           <w:szCs w:val="24"/>
         </w:rPr>
-        <w:t xml:space="preserve">use case diagram, activity diagram, sequence diagramcomponent diagram, </w:t>
-      </w:r>
-      <w:r>
-        <w:rPr>
-          <w:rFonts w:asciiTheme="majorBidi" w:hAnsiTheme="majorBidi" w:cstheme="majorBidi"/>
-          <w:color w:val="000000"/>
-          <w:sz w:val="24"/>
-          <w:szCs w:val="24"/>
-        </w:rPr>
-        <w:t xml:space="preserve">dan </w:t>
-      </w:r>
-      <w:r>
-        <w:rPr>
-          <w:rFonts w:asciiTheme="majorBidi" w:hAnsiTheme="majorBidi" w:cstheme="majorBidi"/>
-          <w:i/>
-          <w:color w:val="000000"/>
-          <w:sz w:val="24"/>
-          <w:szCs w:val="24"/>
-        </w:rPr>
-        <w:t>deployment diagram.</w:t>
-      </w:r>
-    </w:p>
-    <w:p>
-      <w:pPr>
-        <w:pStyle w:val="ListParagraph"/>
-        <w:spacing w:line="360" w:lineRule="auto"/>
-        <w:ind w:left="567"/>
-        <w:rPr>
-          <w:rFonts w:asciiTheme="majorBidi" w:hAnsiTheme="majorBidi" w:cstheme="majorBidi"/>
-          <w:color w:val="000000"/>
-          <w:sz w:val="24"/>
-          <w:szCs w:val="24"/>
-        </w:rPr>
-      </w:pPr>
-      <w:r>
-        <w:rPr>
-          <w:rFonts w:asciiTheme="majorBidi" w:hAnsiTheme="majorBidi" w:cstheme="majorBidi"/>
-          <w:color w:val="000000"/>
-          <w:sz w:val="24"/>
-          <w:szCs w:val="24"/>
-        </w:rPr>
-        <w:t>.</w:t>
-      </w:r>
-    </w:p>
-    <w:p>
-      <w:pPr>
-        <w:pStyle w:val="ListParagraph"/>
-        <w:numPr>
-          <w:ilvl w:val="0"/>
-          <w:numId w:val="3"/>
-        </w:numPr>
-        <w:spacing w:after="0" w:line="360" w:lineRule="auto"/>
-        <w:ind w:left="709" w:hanging="709"/>
-        <w:jc w:val="both"/>
-        <w:rPr>
-          <w:rFonts w:asciiTheme="majorBidi" w:hAnsiTheme="majorBidi" w:cstheme="majorBidi"/>
-          <w:i/>
-          <w:color w:val="000000"/>
-          <w:sz w:val="24"/>
-          <w:szCs w:val="24"/>
-        </w:rPr>
-      </w:pPr>
-      <w:r>
-        <w:rPr>
-          <w:rFonts w:asciiTheme="majorBidi" w:hAnsiTheme="majorBidi" w:cstheme="majorBidi"/>
-          <w:i/>
-          <w:color w:val="000000"/>
-          <w:sz w:val="24"/>
-          <w:szCs w:val="24"/>
-        </w:rPr>
-        <w:t>Implementation and Unit Testing</w:t>
+        <w:t>Integration and System Testing</w:t>
       </w:r>
     </w:p>
     <w:p>
@@ -3149,7 +2841,7 @@
           <w:sz w:val="24"/>
           <w:szCs w:val="24"/>
         </w:rPr>
-        <w:t xml:space="preserve">Dalam tahapan ini, hasil dari perancangan sistem akan direalisasikan sebagai satu set program atau unit program menggunakan bahasa pemrograman PHP, </w:t>
+        <w:t xml:space="preserve">Pada tahap ini dilakukan pengujian program menggunakan metode </w:t>
       </w:r>
       <w:r>
         <w:rPr>
@@ -3159,16 +2851,16 @@
           <w:sz w:val="24"/>
           <w:szCs w:val="24"/>
         </w:rPr>
-        <w:t>database</w:t>
-      </w:r>
-      <w:r>
-        <w:rPr>
-          <w:rFonts w:asciiTheme="majorBidi" w:hAnsiTheme="majorBidi" w:cstheme="majorBidi"/>
-          <w:color w:val="000000"/>
-          <w:sz w:val="24"/>
-          <w:szCs w:val="24"/>
-        </w:rPr>
-        <w:t xml:space="preserve"> MySQL dan </w:t>
+        <w:t xml:space="preserve">blackbox </w:t>
+      </w:r>
+      <w:r>
+        <w:rPr>
+          <w:rFonts w:asciiTheme="majorBidi" w:hAnsiTheme="majorBidi" w:cstheme="majorBidi"/>
+          <w:color w:val="000000"/>
+          <w:sz w:val="24"/>
+          <w:szCs w:val="24"/>
+        </w:rPr>
+        <w:t xml:space="preserve">untuk memastikan bahwa </w:t>
       </w:r>
       <w:r>
         <w:rPr>
@@ -3178,41 +2870,44 @@
           <w:sz w:val="24"/>
           <w:szCs w:val="24"/>
         </w:rPr>
-        <w:t>web server</w:t>
-      </w:r>
-      <w:r>
-        <w:rPr>
-          <w:rFonts w:asciiTheme="majorBidi" w:hAnsiTheme="majorBidi" w:cstheme="majorBidi"/>
-          <w:color w:val="000000"/>
-          <w:sz w:val="24"/>
-          <w:szCs w:val="24"/>
-        </w:rPr>
-        <w:t xml:space="preserve"> Apache. Setiap unit akan diuji apakah sudah memenuhi spesifikasinya.</w:t>
-      </w:r>
-    </w:p>
-    <w:p>
-      <w:pPr>
-        <w:ind w:firstLine="720"/>
-        <w:rPr>
-          <w:rFonts w:asciiTheme="majorBidi" w:hAnsiTheme="majorBidi" w:cstheme="majorBidi"/>
-          <w:color w:val="000000"/>
-          <w:sz w:val="24"/>
-          <w:szCs w:val="24"/>
-        </w:rPr>
-      </w:pPr>
-    </w:p>
-    <w:p>
-      <w:pPr>
-        <w:pStyle w:val="ListParagraph"/>
-        <w:numPr>
-          <w:ilvl w:val="0"/>
-          <w:numId w:val="3"/>
-        </w:numPr>
-        <w:spacing w:after="0" w:line="360" w:lineRule="auto"/>
-        <w:ind w:left="709" w:hanging="709"/>
+        <w:t xml:space="preserve">input </w:t>
+      </w:r>
+      <w:r>
+        <w:rPr>
+          <w:rFonts w:asciiTheme="majorBidi" w:hAnsiTheme="majorBidi" w:cstheme="majorBidi"/>
+          <w:color w:val="000000"/>
+          <w:sz w:val="24"/>
+          <w:szCs w:val="24"/>
+        </w:rPr>
+        <w:t xml:space="preserve">yang digunakan menghasilkan </w:t>
+      </w:r>
+      <w:r>
+        <w:rPr>
+          <w:rFonts w:asciiTheme="majorBidi" w:hAnsiTheme="majorBidi" w:cstheme="majorBidi"/>
+          <w:i/>
+          <w:color w:val="000000"/>
+          <w:sz w:val="24"/>
+          <w:szCs w:val="24"/>
+        </w:rPr>
+        <w:t xml:space="preserve">output </w:t>
+      </w:r>
+      <w:r>
+        <w:rPr>
+          <w:rFonts w:asciiTheme="majorBidi" w:hAnsiTheme="majorBidi" w:cstheme="majorBidi"/>
+          <w:color w:val="000000"/>
+          <w:sz w:val="24"/>
+          <w:szCs w:val="24"/>
+        </w:rPr>
+        <w:t>yang sesuai. Pengujian juga dilakukan untuk menguji fungsionalitas dari sistem dengan memvalidasi hasil yang diberikan sistem ketika suatu perintah dijalankan.</w:t>
+      </w:r>
+    </w:p>
+    <w:p>
+      <w:pPr>
+        <w:spacing w:after="0" w:line="360" w:lineRule="auto"/>
         <w:jc w:val="both"/>
         <w:rPr>
           <w:rFonts w:asciiTheme="majorBidi" w:hAnsiTheme="majorBidi" w:cstheme="majorBidi"/>
+          <w:b/>
           <w:i/>
           <w:color w:val="000000"/>
           <w:sz w:val="24"/>
@@ -3222,12 +2917,33 @@
       <w:r>
         <w:rPr>
           <w:rFonts w:asciiTheme="majorBidi" w:hAnsiTheme="majorBidi" w:cstheme="majorBidi"/>
+          <w:b/>
+          <w:color w:val="000000"/>
+          <w:sz w:val="24"/>
+          <w:szCs w:val="24"/>
+        </w:rPr>
+        <w:t>3.3.5</w:t>
+      </w:r>
+      <w:r>
+        <w:rPr>
+          <w:rFonts w:asciiTheme="majorBidi" w:hAnsiTheme="majorBidi" w:cstheme="majorBidi"/>
+          <w:b/>
+          <w:color w:val="000000"/>
+          <w:sz w:val="24"/>
+          <w:szCs w:val="24"/>
+        </w:rPr>
+        <w:tab/>
+      </w:r>
+      <w:r>
+        <w:rPr>
+          <w:rFonts w:asciiTheme="majorBidi" w:hAnsiTheme="majorBidi" w:cstheme="majorBidi"/>
+          <w:b/>
           <w:i/>
           <w:color w:val="000000"/>
           <w:sz w:val="24"/>
           <w:szCs w:val="24"/>
         </w:rPr>
-        <w:t>Integration and Unit Testing</w:t>
+        <w:t>Operation and Maintenace</w:t>
       </w:r>
     </w:p>
     <w:p>
@@ -3249,110 +2965,24 @@
           <w:sz w:val="24"/>
           <w:szCs w:val="24"/>
         </w:rPr>
-        <w:t xml:space="preserve">Pada tahap ini dilakukan pengujian program menggunakan metode </w:t>
-      </w:r>
-      <w:r>
-        <w:rPr>
-          <w:rFonts w:asciiTheme="majorBidi" w:hAnsiTheme="majorBidi" w:cstheme="majorBidi"/>
-          <w:i/>
-          <w:color w:val="000000"/>
-          <w:sz w:val="24"/>
-          <w:szCs w:val="24"/>
-        </w:rPr>
-        <w:t xml:space="preserve">blackbox </w:t>
-      </w:r>
-      <w:r>
-        <w:rPr>
-          <w:rFonts w:asciiTheme="majorBidi" w:hAnsiTheme="majorBidi" w:cstheme="majorBidi"/>
-          <w:color w:val="000000"/>
-          <w:sz w:val="24"/>
-          <w:szCs w:val="24"/>
-        </w:rPr>
-        <w:t xml:space="preserve">untuk memastikan bahwa </w:t>
-      </w:r>
-      <w:r>
-        <w:rPr>
-          <w:rFonts w:asciiTheme="majorBidi" w:hAnsiTheme="majorBidi" w:cstheme="majorBidi"/>
-          <w:i/>
-          <w:color w:val="000000"/>
-          <w:sz w:val="24"/>
-          <w:szCs w:val="24"/>
-        </w:rPr>
-        <w:t xml:space="preserve">input </w:t>
-      </w:r>
-      <w:r>
-        <w:rPr>
-          <w:rFonts w:asciiTheme="majorBidi" w:hAnsiTheme="majorBidi" w:cstheme="majorBidi"/>
-          <w:color w:val="000000"/>
-          <w:sz w:val="24"/>
-          <w:szCs w:val="24"/>
-        </w:rPr>
-        <w:t xml:space="preserve">yang digunakan menghasilkan </w:t>
-      </w:r>
-      <w:r>
-        <w:rPr>
-          <w:rFonts w:asciiTheme="majorBidi" w:hAnsiTheme="majorBidi" w:cstheme="majorBidi"/>
-          <w:i/>
-          <w:color w:val="000000"/>
-          <w:sz w:val="24"/>
-          <w:szCs w:val="24"/>
-        </w:rPr>
-        <w:t xml:space="preserve">output </w:t>
-      </w:r>
-      <w:r>
-        <w:rPr>
-          <w:rFonts w:asciiTheme="majorBidi" w:hAnsiTheme="majorBidi" w:cstheme="majorBidi"/>
-          <w:color w:val="000000"/>
-          <w:sz w:val="24"/>
-          <w:szCs w:val="24"/>
-        </w:rPr>
-        <w:t>yang sesuai. Pengujian juga dilakukan untuk menguji fungsionalitas dari sistem dengan memvalidasi hasil yang diberikan sistem ketika suatu perintah dijalankan.</w:t>
-      </w:r>
-    </w:p>
-    <w:p>
-      <w:pPr>
-        <w:ind w:firstLine="720"/>
-        <w:rPr>
-          <w:rFonts w:asciiTheme="majorBidi" w:hAnsiTheme="majorBidi" w:cstheme="majorBidi"/>
-          <w:color w:val="000000"/>
-          <w:sz w:val="24"/>
-          <w:szCs w:val="24"/>
-        </w:rPr>
-      </w:pPr>
-    </w:p>
-    <w:p>
-      <w:pPr>
-        <w:pStyle w:val="ListParagraph"/>
-        <w:numPr>
-          <w:ilvl w:val="0"/>
-          <w:numId w:val="3"/>
-        </w:numPr>
-        <w:spacing w:after="0" w:line="360" w:lineRule="auto"/>
-        <w:ind w:left="709" w:hanging="709"/>
+        <w:t xml:space="preserve">Tahap ini dilakukan instalasi aplikasi dan pemeliharaan terhadap sistem dan mengkoreksi apabila ada kesalahan yang belum pernah ditemukan sebelumnya. </w:t>
+      </w:r>
+    </w:p>
+    <w:p>
+      <w:pPr>
+        <w:spacing w:after="0" w:line="360" w:lineRule="auto"/>
         <w:jc w:val="both"/>
         <w:rPr>
           <w:rFonts w:asciiTheme="majorBidi" w:hAnsiTheme="majorBidi" w:cstheme="majorBidi"/>
-          <w:i/>
-          <w:color w:val="000000"/>
-          <w:sz w:val="24"/>
-          <w:szCs w:val="24"/>
-        </w:rPr>
-      </w:pPr>
-      <w:r>
-        <w:rPr>
-          <w:rFonts w:asciiTheme="majorBidi" w:hAnsiTheme="majorBidi" w:cstheme="majorBidi"/>
-          <w:i/>
-          <w:color w:val="000000"/>
-          <w:sz w:val="24"/>
-          <w:szCs w:val="24"/>
-        </w:rPr>
-        <w:t>Operation and Maintenance</w:t>
-      </w:r>
-    </w:p>
-    <w:p>
-      <w:pPr>
-        <w:spacing w:after="0" w:line="360" w:lineRule="auto"/>
-        <w:ind w:firstLine="720"/>
+          <w:color w:val="000000"/>
+          <w:sz w:val="24"/>
+          <w:szCs w:val="24"/>
+        </w:rPr>
+      </w:pPr>
+    </w:p>
+    <w:p>
+      <w:pPr>
+        <w:spacing w:after="0" w:line="360" w:lineRule="auto"/>
         <w:jc w:val="both"/>
         <w:rPr>
           <w:rFonts w:asciiTheme="majorBidi" w:hAnsiTheme="majorBidi" w:cstheme="majorBidi"/>
@@ -3361,25 +2991,38 @@
           <w:szCs w:val="24"/>
         </w:rPr>
       </w:pPr>
-      <w:r>
-        <w:rPr>
-          <w:rFonts w:asciiTheme="majorBidi" w:hAnsiTheme="majorBidi" w:cstheme="majorBidi"/>
-          <w:color w:val="000000"/>
-          <w:sz w:val="24"/>
-          <w:szCs w:val="24"/>
-        </w:rPr>
-        <w:t xml:space="preserve">Tahap ini dilakukan instalasi aplikasi dan pemeliharaan terhadap sistem dan mengkoreksi apabila ada kesalahan yang belum pernah ditemukan sebelumnya. </w:t>
-      </w:r>
-    </w:p>
-    <w:p>
-      <w:pPr>
-        <w:spacing w:after="0" w:line="360" w:lineRule="auto"/>
+    </w:p>
+    <w:p>
+      <w:pPr>
+        <w:spacing w:after="0" w:line="360" w:lineRule="auto"/>
+        <w:jc w:val="both"/>
+        <w:rPr>
+          <w:rFonts w:asciiTheme="majorBidi" w:hAnsiTheme="majorBidi" w:cstheme="majorBidi"/>
+          <w:color w:val="000000"/>
+          <w:sz w:val="24"/>
+          <w:szCs w:val="24"/>
+        </w:rPr>
+      </w:pPr>
+    </w:p>
+    <w:p>
+      <w:pPr>
+        <w:spacing w:after="0" w:line="360" w:lineRule="auto"/>
+        <w:ind w:firstLine="567"/>
+        <w:jc w:val="both"/>
         <w:rPr>
           <w:rFonts w:ascii="Times New Roman" w:hAnsi="Times New Roman" w:cs="Times New Roman"/>
           <w:b/>
           <w:sz w:val="24"/>
         </w:rPr>
       </w:pPr>
+      <w:r>
+        <w:rPr>
+          <w:rFonts w:ascii="Times New Roman" w:hAnsi="Times New Roman" w:cs="Times New Roman"/>
+          <w:b/>
+          <w:sz w:val="24"/>
+        </w:rPr>
+        <w:tab/>
+      </w:r>
     </w:p>
     <w:sectPr>
       <w:pgSz w:w="11906" w:h="16838"/>

</xml_diff>

<commit_message>
Add and update file
</commit_message>
<xml_diff>
--- a/BAB 3/v1.docx
+++ b/BAB 3/v1.docx
@@ -2406,7 +2406,18 @@
           <w:sz w:val="24"/>
           <w:szCs w:val="24"/>
         </w:rPr>
-        <w:t xml:space="preserve">Metode ini terdiri dari 5 tahapan [5] yaitu </w:t>
+        <w:t xml:space="preserve">Metode ini terdiri dari 5 tahapan [5] </w:t>
+      </w:r>
+      <w:bookmarkStart w:id="0" w:name="_GoBack"/>
+      <w:bookmarkEnd w:id="0"/>
+      <w:r>
+        <w:rPr>
+          <w:rFonts w:asciiTheme="majorBidi" w:hAnsiTheme="majorBidi" w:cstheme="majorBidi"/>
+          <w:color w:val="000000"/>
+          <w:sz w:val="24"/>
+          <w:szCs w:val="24"/>
+        </w:rPr>
+        <w:t xml:space="preserve">yaitu </w:t>
       </w:r>
       <w:r>
         <w:rPr>
@@ -2504,7 +2515,34 @@
           <w:sz w:val="24"/>
           <w:szCs w:val="24"/>
         </w:rPr>
-        <w:t>merupakan tahap awal dalam penelitian, pada tahap ini dilakukan:</w:t>
+        <w:t>M</w:t>
+      </w:r>
+      <w:r>
+        <w:rPr>
+          <w:rFonts w:asciiTheme="majorBidi" w:hAnsiTheme="majorBidi" w:cstheme="majorBidi"/>
+          <w:color w:val="000000"/>
+          <w:sz w:val="24"/>
+          <w:szCs w:val="24"/>
+        </w:rPr>
+        <w:t>erupakan</w:t>
+      </w:r>
+      <w:r>
+        <w:rPr>
+          <w:rFonts w:asciiTheme="majorBidi" w:hAnsiTheme="majorBidi" w:cstheme="majorBidi"/>
+          <w:color w:val="000000"/>
+          <w:sz w:val="24"/>
+          <w:szCs w:val="24"/>
+        </w:rPr>
+        <w:t xml:space="preserve"> analisis</w:t>
+      </w:r>
+      <w:r>
+        <w:rPr>
+          <w:rFonts w:asciiTheme="majorBidi" w:hAnsiTheme="majorBidi" w:cstheme="majorBidi"/>
+          <w:color w:val="000000"/>
+          <w:sz w:val="24"/>
+          <w:szCs w:val="24"/>
+        </w:rPr>
+        <w:t xml:space="preserve"> tahap awal dalam penelitian, pada tahap ini dilakukan:</w:t>
       </w:r>
     </w:p>
     <w:p>
@@ -2599,6 +2637,28 @@
         </w:rPr>
         <w:t>ebutuhan pengguna.</w:t>
       </w:r>
+      <w:r>
+        <w:rPr>
+          <w:rFonts w:asciiTheme="majorBidi" w:hAnsiTheme="majorBidi" w:cstheme="majorBidi"/>
+          <w:color w:val="000000"/>
+          <w:sz w:val="24"/>
+          <w:szCs w:val="24"/>
+        </w:rPr>
+        <w:t>5</w:t>
+      </w:r>
+    </w:p>
+    <w:p>
+      <w:pPr>
+        <w:spacing w:after="0" w:line="360" w:lineRule="auto"/>
+        <w:ind w:left="720"/>
+        <w:jc w:val="both"/>
+        <w:rPr>
+          <w:rFonts w:asciiTheme="majorBidi" w:hAnsiTheme="majorBidi" w:cstheme="majorBidi"/>
+          <w:color w:val="000000"/>
+          <w:sz w:val="24"/>
+          <w:szCs w:val="24"/>
+        </w:rPr>
+      </w:pPr>
     </w:p>
     <w:p>
       <w:pPr>
@@ -2648,6 +2708,384 @@
     <w:p>
       <w:pPr>
         <w:spacing w:after="0" w:line="360" w:lineRule="auto"/>
+        <w:ind w:firstLine="720"/>
+        <w:jc w:val="both"/>
+        <w:rPr>
+          <w:rFonts w:asciiTheme="majorBidi" w:hAnsiTheme="majorBidi" w:cstheme="majorBidi"/>
+          <w:color w:val="000000"/>
+          <w:sz w:val="24"/>
+          <w:szCs w:val="24"/>
+        </w:rPr>
+      </w:pPr>
+      <w:r>
+        <w:rPr>
+          <w:rFonts w:asciiTheme="majorBidi" w:hAnsiTheme="majorBidi" w:cstheme="majorBidi"/>
+          <w:color w:val="000000"/>
+          <w:sz w:val="24"/>
+          <w:szCs w:val="24"/>
+        </w:rPr>
+        <w:t xml:space="preserve">Tahap ini memberikan gambaran dan rancang bangun dengan pendekatan terstruktur yang dituliskan dalam </w:t>
+      </w:r>
+      <w:r>
+        <w:rPr>
+          <w:rFonts w:asciiTheme="majorBidi" w:hAnsiTheme="majorBidi" w:cstheme="majorBidi"/>
+          <w:color w:val="000000"/>
+          <w:sz w:val="24"/>
+          <w:szCs w:val="24"/>
+        </w:rPr>
+        <w:t>beberapa alat, diantaranya :</w:t>
+      </w:r>
+    </w:p>
+    <w:p>
+      <w:pPr>
+        <w:pStyle w:val="SubBABnya"/>
+        <w:numPr>
+          <w:ilvl w:val="1"/>
+          <w:numId w:val="6"/>
+        </w:numPr>
+        <w:ind w:left="993" w:hanging="284"/>
+        <w:rPr>
+          <w:rFonts w:asciiTheme="majorBidi" w:hAnsiTheme="majorBidi" w:cstheme="majorBidi"/>
+          <w:b w:val="0"/>
+          <w:bCs/>
+        </w:rPr>
+      </w:pPr>
+      <w:r>
+        <w:rPr>
+          <w:rFonts w:asciiTheme="majorBidi" w:hAnsiTheme="majorBidi" w:cstheme="majorBidi"/>
+          <w:b w:val="0"/>
+          <w:bCs/>
+          <w:i/>
+          <w:iCs/>
+        </w:rPr>
+        <w:t>Diagram</w:t>
+      </w:r>
+      <w:r>
+        <w:rPr>
+          <w:rFonts w:asciiTheme="majorBidi" w:hAnsiTheme="majorBidi" w:cstheme="majorBidi"/>
+          <w:b w:val="0"/>
+          <w:bCs/>
+        </w:rPr>
+        <w:t xml:space="preserve"> Konteks </w:t>
+      </w:r>
+    </w:p>
+    <w:p>
+      <w:pPr>
+        <w:pStyle w:val="SubBABnya"/>
+        <w:tabs>
+          <w:tab w:val="left" w:pos="1985"/>
+        </w:tabs>
+        <w:ind w:left="993" w:firstLine="567"/>
+        <w:rPr>
+          <w:rFonts w:asciiTheme="majorBidi" w:hAnsiTheme="majorBidi" w:cstheme="majorBidi"/>
+          <w:b w:val="0"/>
+          <w:bCs/>
+        </w:rPr>
+      </w:pPr>
+      <w:r>
+        <w:rPr>
+          <w:rFonts w:asciiTheme="majorBidi" w:hAnsiTheme="majorBidi" w:cstheme="majorBidi"/>
+          <w:b w:val="0"/>
+          <w:bCs/>
+        </w:rPr>
+        <w:t xml:space="preserve">Merupakan gambaran keterkaitan aliran data atau hubungan antara pengguna dan sistem, dan mendeskripsikan kegiatan yang dilakukan oleh pengguna terhadap sistem. </w:t>
+      </w:r>
+    </w:p>
+    <w:p>
+      <w:pPr>
+        <w:pStyle w:val="SubBABnya"/>
+        <w:numPr>
+          <w:ilvl w:val="1"/>
+          <w:numId w:val="6"/>
+        </w:numPr>
+        <w:ind w:left="993" w:hanging="284"/>
+        <w:rPr>
+          <w:rFonts w:asciiTheme="majorBidi" w:hAnsiTheme="majorBidi" w:cstheme="majorBidi"/>
+          <w:b w:val="0"/>
+          <w:bCs/>
+        </w:rPr>
+      </w:pPr>
+      <w:r>
+        <w:rPr>
+          <w:rFonts w:asciiTheme="majorBidi" w:hAnsiTheme="majorBidi" w:cstheme="majorBidi"/>
+          <w:b w:val="0"/>
+          <w:bCs/>
+          <w:i/>
+          <w:iCs/>
+        </w:rPr>
+        <w:t>Data Flow Diagram</w:t>
+      </w:r>
+      <w:r>
+        <w:rPr>
+          <w:rFonts w:asciiTheme="majorBidi" w:hAnsiTheme="majorBidi" w:cstheme="majorBidi"/>
+          <w:b w:val="0"/>
+          <w:bCs/>
+        </w:rPr>
+        <w:t xml:space="preserve"> </w:t>
+      </w:r>
+    </w:p>
+    <w:p>
+      <w:pPr>
+        <w:pStyle w:val="SubBABnya"/>
+        <w:tabs>
+          <w:tab w:val="left" w:pos="1985"/>
+        </w:tabs>
+        <w:ind w:left="993" w:firstLine="567"/>
+        <w:rPr>
+          <w:rFonts w:asciiTheme="majorBidi" w:hAnsiTheme="majorBidi" w:cstheme="majorBidi"/>
+          <w:b w:val="0"/>
+          <w:bCs/>
+        </w:rPr>
+      </w:pPr>
+      <w:r>
+        <w:rPr>
+          <w:rFonts w:asciiTheme="majorBidi" w:hAnsiTheme="majorBidi" w:cstheme="majorBidi"/>
+          <w:b w:val="0"/>
+          <w:bCs/>
+        </w:rPr>
+        <w:t xml:space="preserve">Rancangan </w:t>
+      </w:r>
+      <w:r>
+        <w:rPr>
+          <w:rFonts w:asciiTheme="majorBidi" w:hAnsiTheme="majorBidi" w:cstheme="majorBidi"/>
+          <w:b w:val="0"/>
+          <w:bCs/>
+          <w:i/>
+          <w:iCs/>
+        </w:rPr>
+        <w:t>Data Flow Diagram</w:t>
+      </w:r>
+      <w:r>
+        <w:rPr>
+          <w:rFonts w:asciiTheme="majorBidi" w:hAnsiTheme="majorBidi" w:cstheme="majorBidi"/>
+          <w:b w:val="0"/>
+          <w:bCs/>
+        </w:rPr>
+        <w:t xml:space="preserve"> terdiri dari DFD Level 0, DFD Level 1, DFD Level 2. Hasil dari proses perancangan ini akan didapatkan spesifikasi sistem yang akan dibangun.</w:t>
+      </w:r>
+    </w:p>
+    <w:p>
+      <w:pPr>
+        <w:pStyle w:val="SubBABnya"/>
+        <w:numPr>
+          <w:ilvl w:val="1"/>
+          <w:numId w:val="6"/>
+        </w:numPr>
+        <w:ind w:left="993" w:hanging="284"/>
+        <w:rPr>
+          <w:rFonts w:asciiTheme="majorBidi" w:hAnsiTheme="majorBidi" w:cstheme="majorBidi"/>
+          <w:b w:val="0"/>
+          <w:bCs/>
+        </w:rPr>
+      </w:pPr>
+      <w:r>
+        <w:rPr>
+          <w:rFonts w:asciiTheme="majorBidi" w:hAnsiTheme="majorBidi" w:cstheme="majorBidi"/>
+          <w:b w:val="0"/>
+          <w:bCs/>
+          <w:i/>
+          <w:iCs/>
+        </w:rPr>
+        <w:t>Database</w:t>
+      </w:r>
+      <w:r>
+        <w:rPr>
+          <w:rFonts w:asciiTheme="majorBidi" w:hAnsiTheme="majorBidi" w:cstheme="majorBidi"/>
+          <w:b w:val="0"/>
+          <w:bCs/>
+        </w:rPr>
+        <w:t xml:space="preserve"> </w:t>
+      </w:r>
+    </w:p>
+    <w:p>
+      <w:pPr>
+        <w:pStyle w:val="SubBABnya"/>
+        <w:tabs>
+          <w:tab w:val="left" w:pos="1985"/>
+        </w:tabs>
+        <w:ind w:left="993" w:firstLine="567"/>
+        <w:rPr>
+          <w:rFonts w:asciiTheme="majorBidi" w:hAnsiTheme="majorBidi" w:cstheme="majorBidi"/>
+          <w:b w:val="0"/>
+          <w:bCs/>
+        </w:rPr>
+      </w:pPr>
+      <w:r>
+        <w:rPr>
+          <w:rFonts w:asciiTheme="majorBidi" w:hAnsiTheme="majorBidi" w:cstheme="majorBidi"/>
+          <w:b w:val="0"/>
+          <w:bCs/>
+        </w:rPr>
+        <w:t xml:space="preserve">Rancangan </w:t>
+      </w:r>
+      <w:r>
+        <w:rPr>
+          <w:rFonts w:asciiTheme="majorBidi" w:hAnsiTheme="majorBidi" w:cstheme="majorBidi"/>
+          <w:b w:val="0"/>
+          <w:bCs/>
+          <w:i/>
+          <w:iCs/>
+        </w:rPr>
+        <w:t>database</w:t>
+      </w:r>
+      <w:r>
+        <w:rPr>
+          <w:rFonts w:asciiTheme="majorBidi" w:hAnsiTheme="majorBidi" w:cstheme="majorBidi"/>
+          <w:b w:val="0"/>
+          <w:bCs/>
+          <w:lang w:val="en-US"/>
+        </w:rPr>
+        <w:t xml:space="preserve"> </w:t>
+      </w:r>
+      <w:r>
+        <w:rPr>
+          <w:rFonts w:asciiTheme="majorBidi" w:hAnsiTheme="majorBidi" w:cstheme="majorBidi"/>
+          <w:b w:val="0"/>
+          <w:bCs/>
+        </w:rPr>
+        <w:t xml:space="preserve">diperoleh berdasarkan ERD prosesnya sebagai penentuan terhadap hubungan desain dan pengkodean. </w:t>
+      </w:r>
+    </w:p>
+    <w:p>
+      <w:pPr>
+        <w:pStyle w:val="SubBABnya"/>
+        <w:numPr>
+          <w:ilvl w:val="1"/>
+          <w:numId w:val="6"/>
+        </w:numPr>
+        <w:ind w:left="993" w:hanging="284"/>
+        <w:rPr>
+          <w:rFonts w:asciiTheme="majorBidi" w:hAnsiTheme="majorBidi" w:cstheme="majorBidi"/>
+          <w:b w:val="0"/>
+          <w:bCs/>
+        </w:rPr>
+      </w:pPr>
+      <w:r>
+        <w:rPr>
+          <w:rFonts w:asciiTheme="majorBidi" w:hAnsiTheme="majorBidi" w:cstheme="majorBidi"/>
+          <w:b w:val="0"/>
+          <w:bCs/>
+          <w:i/>
+          <w:iCs/>
+        </w:rPr>
+        <w:t>Interface</w:t>
+      </w:r>
+    </w:p>
+    <w:p>
+      <w:pPr>
+        <w:pStyle w:val="SubBABnya"/>
+        <w:tabs>
+          <w:tab w:val="left" w:pos="1985"/>
+        </w:tabs>
+        <w:ind w:left="993" w:firstLine="567"/>
+        <w:rPr>
+          <w:rFonts w:asciiTheme="majorBidi" w:hAnsiTheme="majorBidi" w:cstheme="majorBidi"/>
+          <w:b w:val="0"/>
+          <w:bCs/>
+        </w:rPr>
+      </w:pPr>
+      <w:r>
+        <w:rPr>
+          <w:rFonts w:asciiTheme="majorBidi" w:hAnsiTheme="majorBidi" w:cstheme="majorBidi"/>
+          <w:b w:val="0"/>
+          <w:bCs/>
+        </w:rPr>
+        <w:t xml:space="preserve">Rancangan </w:t>
+      </w:r>
+      <w:r>
+        <w:rPr>
+          <w:rFonts w:asciiTheme="majorBidi" w:hAnsiTheme="majorBidi" w:cstheme="majorBidi"/>
+          <w:b w:val="0"/>
+          <w:bCs/>
+          <w:i/>
+          <w:iCs/>
+        </w:rPr>
+        <w:t>Interface</w:t>
+      </w:r>
+      <w:r>
+        <w:rPr>
+          <w:rFonts w:asciiTheme="majorBidi" w:hAnsiTheme="majorBidi" w:cstheme="majorBidi"/>
+          <w:b w:val="0"/>
+          <w:bCs/>
+        </w:rPr>
+        <w:t xml:space="preserve"> merupakan tahap awal untuk </w:t>
+      </w:r>
+      <w:r>
+        <w:rPr>
+          <w:rFonts w:asciiTheme="majorBidi" w:hAnsiTheme="majorBidi" w:cstheme="majorBidi"/>
+          <w:b w:val="0"/>
+          <w:bCs/>
+        </w:rPr>
+        <w:t>menggambarkan</w:t>
+      </w:r>
+      <w:r>
+        <w:rPr>
+          <w:rFonts w:asciiTheme="majorBidi" w:hAnsiTheme="majorBidi" w:cstheme="majorBidi"/>
+          <w:b w:val="0"/>
+          <w:bCs/>
+        </w:rPr>
+        <w:t xml:space="preserve"> tampilan </w:t>
+      </w:r>
+      <w:r>
+        <w:rPr>
+          <w:rFonts w:asciiTheme="majorBidi" w:hAnsiTheme="majorBidi" w:cstheme="majorBidi"/>
+          <w:b w:val="0"/>
+          <w:bCs/>
+          <w:i/>
+          <w:iCs/>
+        </w:rPr>
+        <w:t>interface</w:t>
+      </w:r>
+      <w:r>
+        <w:rPr>
+          <w:rFonts w:asciiTheme="majorBidi" w:hAnsiTheme="majorBidi" w:cstheme="majorBidi"/>
+          <w:b w:val="0"/>
+          <w:bCs/>
+        </w:rPr>
+        <w:t xml:space="preserve">-nya. </w:t>
+      </w:r>
+    </w:p>
+    <w:p>
+      <w:pPr>
+        <w:spacing w:after="0" w:line="360" w:lineRule="auto"/>
+        <w:jc w:val="both"/>
+        <w:rPr>
+          <w:rFonts w:asciiTheme="majorBidi" w:hAnsiTheme="majorBidi" w:cstheme="majorBidi"/>
+          <w:color w:val="000000"/>
+          <w:sz w:val="24"/>
+          <w:szCs w:val="24"/>
+        </w:rPr>
+      </w:pPr>
+    </w:p>
+    <w:p>
+      <w:pPr>
+        <w:spacing w:after="0" w:line="360" w:lineRule="auto"/>
+        <w:ind w:firstLine="720"/>
+        <w:jc w:val="both"/>
+        <w:rPr>
+          <w:rFonts w:asciiTheme="majorBidi" w:hAnsiTheme="majorBidi" w:cstheme="majorBidi"/>
+          <w:color w:val="000000"/>
+          <w:sz w:val="24"/>
+          <w:szCs w:val="24"/>
+        </w:rPr>
+      </w:pPr>
+    </w:p>
+    <w:p>
+      <w:pPr>
+        <w:spacing w:after="0" w:line="360" w:lineRule="auto"/>
+        <w:ind w:firstLine="720"/>
+        <w:jc w:val="both"/>
+        <w:rPr>
+          <w:rFonts w:asciiTheme="majorBidi" w:hAnsiTheme="majorBidi" w:cstheme="majorBidi"/>
+          <w:color w:val="000000"/>
+          <w:sz w:val="24"/>
+          <w:szCs w:val="24"/>
+        </w:rPr>
+      </w:pPr>
+    </w:p>
+    <w:p>
+      <w:pPr>
+        <w:spacing w:after="0" w:line="360" w:lineRule="auto"/>
         <w:jc w:val="both"/>
         <w:rPr>
           <w:rFonts w:asciiTheme="majorBidi" w:hAnsiTheme="majorBidi" w:cstheme="majorBidi"/>
@@ -2662,20 +3100,24 @@
         <w:rPr>
           <w:rFonts w:asciiTheme="majorBidi" w:hAnsiTheme="majorBidi" w:cstheme="majorBidi"/>
           <w:b/>
-          <w:i/>
+          <w:color w:val="000000"/>
+          <w:sz w:val="24"/>
+          <w:szCs w:val="24"/>
+        </w:rPr>
+        <w:lastRenderedPageBreak/>
+        <w:t>3.3.3</w:t>
+      </w:r>
+      <w:r>
+        <w:rPr>
+          <w:rFonts w:asciiTheme="majorBidi" w:hAnsiTheme="majorBidi" w:cstheme="majorBidi"/>
+          <w:b/>
           <w:color w:val="000000"/>
           <w:sz w:val="24"/>
           <w:szCs w:val="24"/>
         </w:rPr>
         <w:tab/>
       </w:r>
-      <w:bookmarkStart w:id="0" w:name="_GoBack"/>
-      <w:bookmarkEnd w:id="0"/>
-    </w:p>
-    <w:p>
-      <w:pPr>
-        <w:spacing w:after="0" w:line="360" w:lineRule="auto"/>
-        <w:jc w:val="both"/>
+      <w:r>
         <w:rPr>
           <w:rFonts w:asciiTheme="majorBidi" w:hAnsiTheme="majorBidi" w:cstheme="majorBidi"/>
           <w:b/>
@@ -2684,28 +3126,86 @@
           <w:sz w:val="24"/>
           <w:szCs w:val="24"/>
         </w:rPr>
-      </w:pPr>
-      <w:r>
-        <w:rPr>
-          <w:rFonts w:asciiTheme="majorBidi" w:hAnsiTheme="majorBidi" w:cstheme="majorBidi"/>
-          <w:b/>
-          <w:color w:val="000000"/>
-          <w:sz w:val="24"/>
-          <w:szCs w:val="24"/>
-        </w:rPr>
-        <w:t>3.3.3</w:t>
-      </w:r>
-      <w:r>
-        <w:rPr>
-          <w:rFonts w:asciiTheme="majorBidi" w:hAnsiTheme="majorBidi" w:cstheme="majorBidi"/>
-          <w:b/>
-          <w:color w:val="000000"/>
-          <w:sz w:val="24"/>
-          <w:szCs w:val="24"/>
-        </w:rPr>
-        <w:tab/>
-      </w:r>
-      <w:r>
+        <w:t>Implementation</w:t>
+      </w:r>
+    </w:p>
+    <w:p>
+      <w:pPr>
+        <w:spacing w:after="0" w:line="360" w:lineRule="auto"/>
+        <w:ind w:firstLine="720"/>
+        <w:jc w:val="both"/>
+        <w:rPr>
+          <w:rFonts w:asciiTheme="majorBidi" w:hAnsiTheme="majorBidi" w:cstheme="majorBidi"/>
+          <w:color w:val="000000"/>
+          <w:sz w:val="24"/>
+          <w:szCs w:val="24"/>
+        </w:rPr>
+      </w:pPr>
+      <w:r>
+        <w:rPr>
+          <w:rFonts w:asciiTheme="majorBidi" w:hAnsiTheme="majorBidi" w:cstheme="majorBidi"/>
+          <w:color w:val="000000"/>
+          <w:sz w:val="24"/>
+          <w:szCs w:val="24"/>
+        </w:rPr>
+        <w:t xml:space="preserve">Dalam tahapan ini, hasil dari perancangan sistem akan direalisasikan sebagai satu set program atau unit program menggunakan bahasa pemrograman PHP, </w:t>
+      </w:r>
+      <w:r>
+        <w:rPr>
+          <w:rFonts w:asciiTheme="majorBidi" w:hAnsiTheme="majorBidi" w:cstheme="majorBidi"/>
+          <w:i/>
+          <w:color w:val="000000"/>
+          <w:sz w:val="24"/>
+          <w:szCs w:val="24"/>
+        </w:rPr>
+        <w:t>database</w:t>
+      </w:r>
+      <w:r>
+        <w:rPr>
+          <w:rFonts w:asciiTheme="majorBidi" w:hAnsiTheme="majorBidi" w:cstheme="majorBidi"/>
+          <w:color w:val="000000"/>
+          <w:sz w:val="24"/>
+          <w:szCs w:val="24"/>
+        </w:rPr>
+        <w:t xml:space="preserve"> MySQL dan </w:t>
+      </w:r>
+      <w:r>
+        <w:rPr>
+          <w:rFonts w:asciiTheme="majorBidi" w:hAnsiTheme="majorBidi" w:cstheme="majorBidi"/>
+          <w:i/>
+          <w:color w:val="000000"/>
+          <w:sz w:val="24"/>
+          <w:szCs w:val="24"/>
+        </w:rPr>
+        <w:t>web server</w:t>
+      </w:r>
+      <w:r>
+        <w:rPr>
+          <w:rFonts w:asciiTheme="majorBidi" w:hAnsiTheme="majorBidi" w:cstheme="majorBidi"/>
+          <w:color w:val="000000"/>
+          <w:sz w:val="24"/>
+          <w:szCs w:val="24"/>
+        </w:rPr>
+        <w:t xml:space="preserve"> Apache. Setiap unit akan diuji apakah sudah memenuhi spesifikasinya.</w:t>
+      </w:r>
+    </w:p>
+    <w:p>
+      <w:pPr>
+        <w:spacing w:after="0" w:line="360" w:lineRule="auto"/>
+        <w:ind w:firstLine="720"/>
+        <w:jc w:val="both"/>
+        <w:rPr>
+          <w:rFonts w:asciiTheme="majorBidi" w:hAnsiTheme="majorBidi" w:cstheme="majorBidi"/>
+          <w:color w:val="000000"/>
+          <w:sz w:val="24"/>
+          <w:szCs w:val="24"/>
+        </w:rPr>
+      </w:pPr>
+    </w:p>
+    <w:p>
+      <w:pPr>
+        <w:spacing w:after="0" w:line="360" w:lineRule="auto"/>
+        <w:jc w:val="both"/>
         <w:rPr>
           <w:rFonts w:asciiTheme="majorBidi" w:hAnsiTheme="majorBidi" w:cstheme="majorBidi"/>
           <w:b/>
@@ -2714,7 +3214,37 @@
           <w:sz w:val="24"/>
           <w:szCs w:val="24"/>
         </w:rPr>
-        <w:t>Implementation</w:t>
+      </w:pPr>
+      <w:r>
+        <w:rPr>
+          <w:rFonts w:asciiTheme="majorBidi" w:hAnsiTheme="majorBidi" w:cstheme="majorBidi"/>
+          <w:b/>
+          <w:color w:val="000000"/>
+          <w:sz w:val="24"/>
+          <w:szCs w:val="24"/>
+        </w:rPr>
+        <w:t>3.3.4</w:t>
+      </w:r>
+      <w:r>
+        <w:rPr>
+          <w:rFonts w:asciiTheme="majorBidi" w:hAnsiTheme="majorBidi" w:cstheme="majorBidi"/>
+          <w:b/>
+          <w:color w:val="000000"/>
+          <w:sz w:val="24"/>
+          <w:szCs w:val="24"/>
+        </w:rPr>
+        <w:tab/>
+      </w:r>
+      <w:r>
+        <w:rPr>
+          <w:rFonts w:asciiTheme="majorBidi" w:hAnsiTheme="majorBidi" w:cstheme="majorBidi"/>
+          <w:b/>
+          <w:i/>
+          <w:color w:val="000000"/>
+          <w:sz w:val="24"/>
+          <w:szCs w:val="24"/>
+        </w:rPr>
+        <w:t>Integration and System Testing</w:t>
       </w:r>
     </w:p>
     <w:p>
@@ -2736,7 +3266,7 @@
           <w:sz w:val="24"/>
           <w:szCs w:val="24"/>
         </w:rPr>
-        <w:t xml:space="preserve">Dalam tahapan ini, hasil dari perancangan sistem akan direalisasikan sebagai satu set program atau unit program menggunakan bahasa pemrograman PHP, </w:t>
+        <w:t xml:space="preserve">Pada tahap ini dilakukan pengujian program menggunakan metode </w:t>
       </w:r>
       <w:r>
         <w:rPr>
@@ -2746,16 +3276,16 @@
           <w:sz w:val="24"/>
           <w:szCs w:val="24"/>
         </w:rPr>
-        <w:t>database</w:t>
-      </w:r>
-      <w:r>
-        <w:rPr>
-          <w:rFonts w:asciiTheme="majorBidi" w:hAnsiTheme="majorBidi" w:cstheme="majorBidi"/>
-          <w:color w:val="000000"/>
-          <w:sz w:val="24"/>
-          <w:szCs w:val="24"/>
-        </w:rPr>
-        <w:t xml:space="preserve"> MySQL dan </w:t>
+        <w:t xml:space="preserve">blackbox </w:t>
+      </w:r>
+      <w:r>
+        <w:rPr>
+          <w:rFonts w:asciiTheme="majorBidi" w:hAnsiTheme="majorBidi" w:cstheme="majorBidi"/>
+          <w:color w:val="000000"/>
+          <w:sz w:val="24"/>
+          <w:szCs w:val="24"/>
+        </w:rPr>
+        <w:t xml:space="preserve">untuk memastikan bahwa </w:t>
       </w:r>
       <w:r>
         <w:rPr>
@@ -2765,61 +3295,35 @@
           <w:sz w:val="24"/>
           <w:szCs w:val="24"/>
         </w:rPr>
-        <w:t>web server</w:t>
-      </w:r>
-      <w:r>
-        <w:rPr>
-          <w:rFonts w:asciiTheme="majorBidi" w:hAnsiTheme="majorBidi" w:cstheme="majorBidi"/>
-          <w:color w:val="000000"/>
-          <w:sz w:val="24"/>
-          <w:szCs w:val="24"/>
-        </w:rPr>
-        <w:t xml:space="preserve"> Apache. Setiap unit akan diuji apakah sudah memenuhi spesifikasinya.</w:t>
-      </w:r>
-    </w:p>
-    <w:p>
-      <w:pPr>
-        <w:spacing w:after="0" w:line="360" w:lineRule="auto"/>
-        <w:jc w:val="both"/>
-        <w:rPr>
-          <w:rFonts w:asciiTheme="majorBidi" w:hAnsiTheme="majorBidi" w:cstheme="majorBidi"/>
-          <w:b/>
+        <w:t xml:space="preserve">input </w:t>
+      </w:r>
+      <w:r>
+        <w:rPr>
+          <w:rFonts w:asciiTheme="majorBidi" w:hAnsiTheme="majorBidi" w:cstheme="majorBidi"/>
+          <w:color w:val="000000"/>
+          <w:sz w:val="24"/>
+          <w:szCs w:val="24"/>
+        </w:rPr>
+        <w:t xml:space="preserve">yang digunakan menghasilkan </w:t>
+      </w:r>
+      <w:r>
+        <w:rPr>
+          <w:rFonts w:asciiTheme="majorBidi" w:hAnsiTheme="majorBidi" w:cstheme="majorBidi"/>
           <w:i/>
           <w:color w:val="000000"/>
           <w:sz w:val="24"/>
           <w:szCs w:val="24"/>
         </w:rPr>
-      </w:pPr>
-      <w:r>
-        <w:rPr>
-          <w:rFonts w:asciiTheme="majorBidi" w:hAnsiTheme="majorBidi" w:cstheme="majorBidi"/>
-          <w:b/>
-          <w:color w:val="000000"/>
-          <w:sz w:val="24"/>
-          <w:szCs w:val="24"/>
-        </w:rPr>
-        <w:t>3.3.4</w:t>
-      </w:r>
-      <w:r>
-        <w:rPr>
-          <w:rFonts w:asciiTheme="majorBidi" w:hAnsiTheme="majorBidi" w:cstheme="majorBidi"/>
-          <w:b/>
-          <w:color w:val="000000"/>
-          <w:sz w:val="24"/>
-          <w:szCs w:val="24"/>
-        </w:rPr>
-        <w:tab/>
-      </w:r>
-      <w:r>
-        <w:rPr>
-          <w:rFonts w:asciiTheme="majorBidi" w:hAnsiTheme="majorBidi" w:cstheme="majorBidi"/>
-          <w:b/>
-          <w:i/>
-          <w:color w:val="000000"/>
-          <w:sz w:val="24"/>
-          <w:szCs w:val="24"/>
-        </w:rPr>
-        <w:t>Integration and System Testing</w:t>
+        <w:t xml:space="preserve">output </w:t>
+      </w:r>
+      <w:r>
+        <w:rPr>
+          <w:rFonts w:asciiTheme="majorBidi" w:hAnsiTheme="majorBidi" w:cstheme="majorBidi"/>
+          <w:color w:val="000000"/>
+          <w:sz w:val="24"/>
+          <w:szCs w:val="24"/>
+        </w:rPr>
+        <w:t>yang sesuai. Pengujian juga dilakukan untuk menguji fungsionalitas dari sistem dengan memvalidasi hasil yang diberikan sistem ketika suatu perintah dijalankan.</w:t>
       </w:r>
     </w:p>
     <w:p>
@@ -2834,72 +3338,6 @@
           <w:szCs w:val="24"/>
         </w:rPr>
       </w:pPr>
-      <w:r>
-        <w:rPr>
-          <w:rFonts w:asciiTheme="majorBidi" w:hAnsiTheme="majorBidi" w:cstheme="majorBidi"/>
-          <w:color w:val="000000"/>
-          <w:sz w:val="24"/>
-          <w:szCs w:val="24"/>
-        </w:rPr>
-        <w:t xml:space="preserve">Pada tahap ini dilakukan pengujian program menggunakan metode </w:t>
-      </w:r>
-      <w:r>
-        <w:rPr>
-          <w:rFonts w:asciiTheme="majorBidi" w:hAnsiTheme="majorBidi" w:cstheme="majorBidi"/>
-          <w:i/>
-          <w:color w:val="000000"/>
-          <w:sz w:val="24"/>
-          <w:szCs w:val="24"/>
-        </w:rPr>
-        <w:t xml:space="preserve">blackbox </w:t>
-      </w:r>
-      <w:r>
-        <w:rPr>
-          <w:rFonts w:asciiTheme="majorBidi" w:hAnsiTheme="majorBidi" w:cstheme="majorBidi"/>
-          <w:color w:val="000000"/>
-          <w:sz w:val="24"/>
-          <w:szCs w:val="24"/>
-        </w:rPr>
-        <w:t xml:space="preserve">untuk memastikan bahwa </w:t>
-      </w:r>
-      <w:r>
-        <w:rPr>
-          <w:rFonts w:asciiTheme="majorBidi" w:hAnsiTheme="majorBidi" w:cstheme="majorBidi"/>
-          <w:i/>
-          <w:color w:val="000000"/>
-          <w:sz w:val="24"/>
-          <w:szCs w:val="24"/>
-        </w:rPr>
-        <w:t xml:space="preserve">input </w:t>
-      </w:r>
-      <w:r>
-        <w:rPr>
-          <w:rFonts w:asciiTheme="majorBidi" w:hAnsiTheme="majorBidi" w:cstheme="majorBidi"/>
-          <w:color w:val="000000"/>
-          <w:sz w:val="24"/>
-          <w:szCs w:val="24"/>
-        </w:rPr>
-        <w:t xml:space="preserve">yang digunakan menghasilkan </w:t>
-      </w:r>
-      <w:r>
-        <w:rPr>
-          <w:rFonts w:asciiTheme="majorBidi" w:hAnsiTheme="majorBidi" w:cstheme="majorBidi"/>
-          <w:i/>
-          <w:color w:val="000000"/>
-          <w:sz w:val="24"/>
-          <w:szCs w:val="24"/>
-        </w:rPr>
-        <w:t xml:space="preserve">output </w:t>
-      </w:r>
-      <w:r>
-        <w:rPr>
-          <w:rFonts w:asciiTheme="majorBidi" w:hAnsiTheme="majorBidi" w:cstheme="majorBidi"/>
-          <w:color w:val="000000"/>
-          <w:sz w:val="24"/>
-          <w:szCs w:val="24"/>
-        </w:rPr>
-        <w:t>yang sesuai. Pengujian juga dilakukan untuk menguji fungsionalitas dari sistem dengan memvalidasi hasil yang diberikan sistem ketika suatu perintah dijalankan.</w:t>
-      </w:r>
     </w:p>
     <w:p>
       <w:pPr>
@@ -3305,6 +3743,100 @@
     </w:lvl>
   </w:abstractNum>
   <w:abstractNum w:abstractNumId="3">
+    <w:nsid w:val="52332B12"/>
+    <w:multiLevelType w:val="hybridMultilevel"/>
+    <w:tmpl w:val="FE66456A"/>
+    <w:lvl w:ilvl="0" w:tplc="B338F9A6">
+      <w:start w:val="1"/>
+      <w:numFmt w:val="decimal"/>
+      <w:lvlText w:val="%1)"/>
+      <w:lvlJc w:val="left"/>
+      <w:pPr>
+        <w:ind w:left="720" w:hanging="360"/>
+      </w:pPr>
+      <w:rPr>
+        <w:rFonts w:hint="default"/>
+        <w:b w:val="0"/>
+        <w:bCs/>
+      </w:rPr>
+    </w:lvl>
+    <w:lvl w:ilvl="1" w:tplc="04090019">
+      <w:start w:val="1"/>
+      <w:numFmt w:val="lowerLetter"/>
+      <w:lvlText w:val="%2."/>
+      <w:lvlJc w:val="left"/>
+      <w:pPr>
+        <w:ind w:left="1440" w:hanging="360"/>
+      </w:pPr>
+    </w:lvl>
+    <w:lvl w:ilvl="2" w:tplc="5930D982">
+      <w:start w:val="1"/>
+      <w:numFmt w:val="decimal"/>
+      <w:lvlText w:val="%3."/>
+      <w:lvlJc w:val="left"/>
+      <w:pPr>
+        <w:ind w:left="2340" w:hanging="360"/>
+      </w:pPr>
+      <w:rPr>
+        <w:rFonts w:hint="default"/>
+      </w:rPr>
+    </w:lvl>
+    <w:lvl w:ilvl="3" w:tplc="0409000F" w:tentative="1">
+      <w:start w:val="1"/>
+      <w:numFmt w:val="decimal"/>
+      <w:lvlText w:val="%4."/>
+      <w:lvlJc w:val="left"/>
+      <w:pPr>
+        <w:ind w:left="2880" w:hanging="360"/>
+      </w:pPr>
+    </w:lvl>
+    <w:lvl w:ilvl="4" w:tplc="04090019" w:tentative="1">
+      <w:start w:val="1"/>
+      <w:numFmt w:val="lowerLetter"/>
+      <w:lvlText w:val="%5."/>
+      <w:lvlJc w:val="left"/>
+      <w:pPr>
+        <w:ind w:left="3600" w:hanging="360"/>
+      </w:pPr>
+    </w:lvl>
+    <w:lvl w:ilvl="5" w:tplc="0409001B" w:tentative="1">
+      <w:start w:val="1"/>
+      <w:numFmt w:val="lowerRoman"/>
+      <w:lvlText w:val="%6."/>
+      <w:lvlJc w:val="right"/>
+      <w:pPr>
+        <w:ind w:left="4320" w:hanging="180"/>
+      </w:pPr>
+    </w:lvl>
+    <w:lvl w:ilvl="6" w:tplc="0409000F" w:tentative="1">
+      <w:start w:val="1"/>
+      <w:numFmt w:val="decimal"/>
+      <w:lvlText w:val="%7."/>
+      <w:lvlJc w:val="left"/>
+      <w:pPr>
+        <w:ind w:left="5040" w:hanging="360"/>
+      </w:pPr>
+    </w:lvl>
+    <w:lvl w:ilvl="7" w:tplc="04090019" w:tentative="1">
+      <w:start w:val="1"/>
+      <w:numFmt w:val="lowerLetter"/>
+      <w:lvlText w:val="%8."/>
+      <w:lvlJc w:val="left"/>
+      <w:pPr>
+        <w:ind w:left="5760" w:hanging="360"/>
+      </w:pPr>
+    </w:lvl>
+    <w:lvl w:ilvl="8" w:tplc="0409001B" w:tentative="1">
+      <w:start w:val="1"/>
+      <w:numFmt w:val="lowerRoman"/>
+      <w:lvlText w:val="%9."/>
+      <w:lvlJc w:val="right"/>
+      <w:pPr>
+        <w:ind w:left="6480" w:hanging="180"/>
+      </w:pPr>
+    </w:lvl>
+  </w:abstractNum>
+  <w:abstractNum w:abstractNumId="4">
     <w:nsid w:val="5A5C44D1"/>
     <w:multiLevelType w:val="hybridMultilevel"/>
     <w:tmpl w:val="7862D838"/>
@@ -3393,8 +3925,97 @@
       </w:pPr>
     </w:lvl>
   </w:abstractNum>
+  <w:abstractNum w:abstractNumId="5">
+    <w:nsid w:val="79063D99"/>
+    <w:multiLevelType w:val="hybridMultilevel"/>
+    <w:tmpl w:val="A81A5EDA"/>
+    <w:lvl w:ilvl="0" w:tplc="4AEA45AE">
+      <w:start w:val="1"/>
+      <w:numFmt w:val="lowerLetter"/>
+      <w:lvlText w:val="%1."/>
+      <w:lvlJc w:val="left"/>
+      <w:pPr>
+        <w:ind w:left="1080" w:hanging="360"/>
+      </w:pPr>
+      <w:rPr>
+        <w:rFonts w:hint="default"/>
+      </w:rPr>
+    </w:lvl>
+    <w:lvl w:ilvl="1" w:tplc="04210019" w:tentative="1">
+      <w:start w:val="1"/>
+      <w:numFmt w:val="lowerLetter"/>
+      <w:lvlText w:val="%2."/>
+      <w:lvlJc w:val="left"/>
+      <w:pPr>
+        <w:ind w:left="1800" w:hanging="360"/>
+      </w:pPr>
+    </w:lvl>
+    <w:lvl w:ilvl="2" w:tplc="0421001B" w:tentative="1">
+      <w:start w:val="1"/>
+      <w:numFmt w:val="lowerRoman"/>
+      <w:lvlText w:val="%3."/>
+      <w:lvlJc w:val="right"/>
+      <w:pPr>
+        <w:ind w:left="2520" w:hanging="180"/>
+      </w:pPr>
+    </w:lvl>
+    <w:lvl w:ilvl="3" w:tplc="0421000F" w:tentative="1">
+      <w:start w:val="1"/>
+      <w:numFmt w:val="decimal"/>
+      <w:lvlText w:val="%4."/>
+      <w:lvlJc w:val="left"/>
+      <w:pPr>
+        <w:ind w:left="3240" w:hanging="360"/>
+      </w:pPr>
+    </w:lvl>
+    <w:lvl w:ilvl="4" w:tplc="04210019" w:tentative="1">
+      <w:start w:val="1"/>
+      <w:numFmt w:val="lowerLetter"/>
+      <w:lvlText w:val="%5."/>
+      <w:lvlJc w:val="left"/>
+      <w:pPr>
+        <w:ind w:left="3960" w:hanging="360"/>
+      </w:pPr>
+    </w:lvl>
+    <w:lvl w:ilvl="5" w:tplc="0421001B" w:tentative="1">
+      <w:start w:val="1"/>
+      <w:numFmt w:val="lowerRoman"/>
+      <w:lvlText w:val="%6."/>
+      <w:lvlJc w:val="right"/>
+      <w:pPr>
+        <w:ind w:left="4680" w:hanging="180"/>
+      </w:pPr>
+    </w:lvl>
+    <w:lvl w:ilvl="6" w:tplc="0421000F" w:tentative="1">
+      <w:start w:val="1"/>
+      <w:numFmt w:val="decimal"/>
+      <w:lvlText w:val="%7."/>
+      <w:lvlJc w:val="left"/>
+      <w:pPr>
+        <w:ind w:left="5400" w:hanging="360"/>
+      </w:pPr>
+    </w:lvl>
+    <w:lvl w:ilvl="7" w:tplc="04210019" w:tentative="1">
+      <w:start w:val="1"/>
+      <w:numFmt w:val="lowerLetter"/>
+      <w:lvlText w:val="%8."/>
+      <w:lvlJc w:val="left"/>
+      <w:pPr>
+        <w:ind w:left="6120" w:hanging="360"/>
+      </w:pPr>
+    </w:lvl>
+    <w:lvl w:ilvl="8" w:tplc="0421001B" w:tentative="1">
+      <w:start w:val="1"/>
+      <w:numFmt w:val="lowerRoman"/>
+      <w:lvlText w:val="%9."/>
+      <w:lvlJc w:val="right"/>
+      <w:pPr>
+        <w:ind w:left="6840" w:hanging="180"/>
+      </w:pPr>
+    </w:lvl>
+  </w:abstractNum>
   <w:num w:numId="1">
-    <w:abstractNumId w:val="3"/>
+    <w:abstractNumId w:val="4"/>
   </w:num>
   <w:num w:numId="2">
     <w:abstractNumId w:val="1"/>
@@ -3404,6 +4025,12 @@
   </w:num>
   <w:num w:numId="4">
     <w:abstractNumId w:val="0"/>
+  </w:num>
+  <w:num w:numId="5">
+    <w:abstractNumId w:val="5"/>
+  </w:num>
+  <w:num w:numId="6">
+    <w:abstractNumId w:val="3"/>
   </w:num>
 </w:numbering>
 </file>
@@ -3873,6 +4500,37 @@
       </w:tblCellMar>
     </w:tblPr>
   </w:style>
+  <w:style w:type="paragraph" w:customStyle="1" w:styleId="SubBABnya">
+    <w:name w:val="Sub BAB nya"/>
+    <w:basedOn w:val="Normal"/>
+    <w:link w:val="SubBABnyaChar"/>
+    <w:qFormat/>
+    <w:rsid w:val="00EE0654"/>
+    <w:pPr>
+      <w:spacing w:after="0" w:line="360" w:lineRule="auto"/>
+      <w:jc w:val="both"/>
+    </w:pPr>
+    <w:rPr>
+      <w:rFonts w:ascii="Times New Roman" w:hAnsi="Times New Roman" w:cs="Times New Roman"/>
+      <w:b/>
+      <w:color w:val="000000" w:themeColor="text1"/>
+      <w:sz w:val="24"/>
+      <w:szCs w:val="24"/>
+    </w:rPr>
+  </w:style>
+  <w:style w:type="character" w:customStyle="1" w:styleId="SubBABnyaChar">
+    <w:name w:val="Sub BAB nya Char"/>
+    <w:basedOn w:val="DefaultParagraphFont"/>
+    <w:link w:val="SubBABnya"/>
+    <w:rsid w:val="00EE0654"/>
+    <w:rPr>
+      <w:rFonts w:ascii="Times New Roman" w:hAnsi="Times New Roman" w:cs="Times New Roman"/>
+      <w:b/>
+      <w:color w:val="000000" w:themeColor="text1"/>
+      <w:sz w:val="24"/>
+      <w:szCs w:val="24"/>
+    </w:rPr>
+  </w:style>
 </w:styles>
 </file>
 

</xml_diff>

<commit_message>
Add file Kerangka penelitian
</commit_message>
<xml_diff>
--- a/BAB 3/v1.docx
+++ b/BAB 3/v1.docx
@@ -2057,7 +2057,18 @@
           <w:sz w:val="24"/>
           <w:szCs w:val="24"/>
         </w:rPr>
-        <w:t xml:space="preserve">data </w:t>
+        <w:t>dat</w:t>
+      </w:r>
+      <w:bookmarkStart w:id="0" w:name="_GoBack"/>
+      <w:bookmarkEnd w:id="0"/>
+      <w:r>
+        <w:rPr>
+          <w:rFonts w:asciiTheme="majorBidi" w:hAnsiTheme="majorBidi" w:cstheme="majorBidi"/>
+          <w:color w:val="000000" w:themeColor="text1"/>
+          <w:sz w:val="24"/>
+          <w:szCs w:val="24"/>
+        </w:rPr>
+        <w:t xml:space="preserve">a </w:t>
       </w:r>
       <w:proofErr w:type="spellStart"/>
       <w:r>
@@ -2406,18 +2417,7 @@
           <w:sz w:val="24"/>
           <w:szCs w:val="24"/>
         </w:rPr>
-        <w:t xml:space="preserve">Metode ini terdiri dari 5 tahapan [5] </w:t>
-      </w:r>
-      <w:bookmarkStart w:id="0" w:name="_GoBack"/>
-      <w:bookmarkEnd w:id="0"/>
-      <w:r>
-        <w:rPr>
-          <w:rFonts w:asciiTheme="majorBidi" w:hAnsiTheme="majorBidi" w:cstheme="majorBidi"/>
-          <w:color w:val="000000"/>
-          <w:sz w:val="24"/>
-          <w:szCs w:val="24"/>
-        </w:rPr>
-        <w:t xml:space="preserve">yaitu </w:t>
+        <w:t xml:space="preserve">Metode ini terdiri dari 5 tahapan [5] yaitu </w:t>
       </w:r>
       <w:r>
         <w:rPr>
@@ -2438,6 +2438,90 @@
           <w:szCs w:val="24"/>
         </w:rPr>
         <w:t>.</w:t>
+      </w:r>
+    </w:p>
+    <w:p>
+      <w:pPr>
+        <w:spacing w:after="0" w:line="360" w:lineRule="auto"/>
+        <w:jc w:val="both"/>
+        <w:rPr>
+          <w:rFonts w:asciiTheme="majorBidi" w:hAnsiTheme="majorBidi" w:cstheme="majorBidi"/>
+          <w:i/>
+          <w:color w:val="000000"/>
+          <w:sz w:val="24"/>
+          <w:szCs w:val="24"/>
+        </w:rPr>
+      </w:pPr>
+    </w:p>
+    <w:p>
+      <w:pPr>
+        <w:spacing w:after="0" w:line="360" w:lineRule="auto"/>
+        <w:jc w:val="both"/>
+        <w:rPr>
+          <w:rFonts w:asciiTheme="majorBidi" w:hAnsiTheme="majorBidi" w:cstheme="majorBidi"/>
+          <w:color w:val="000000"/>
+          <w:sz w:val="24"/>
+          <w:szCs w:val="24"/>
+        </w:rPr>
+      </w:pPr>
+      <w:r>
+        <w:rPr>
+          <w:rFonts w:asciiTheme="majorBidi" w:hAnsiTheme="majorBidi" w:cstheme="majorBidi"/>
+          <w:noProof/>
+          <w:color w:val="000000"/>
+          <w:sz w:val="24"/>
+          <w:szCs w:val="24"/>
+          <w:lang w:eastAsia="id-ID"/>
+        </w:rPr>
+        <w:lastRenderedPageBreak/>
+        <w:drawing>
+          <wp:inline distT="0" distB="0" distL="0" distR="0">
+            <wp:extent cx="5713259" cy="1573619"/>
+            <wp:effectExtent l="0" t="0" r="1905" b="7620"/>
+            <wp:docPr id="3" name="Picture 3" descr="E:\KULIAH\SMT 8\MY_SKRIPSI\BAB 3\Kerangka Penelitian v4.png"/>
+            <wp:cNvGraphicFramePr>
+              <a:graphicFrameLocks xmlns:a="http://schemas.openxmlformats.org/drawingml/2006/main" noChangeAspect="1"/>
+            </wp:cNvGraphicFramePr>
+            <a:graphic xmlns:a="http://schemas.openxmlformats.org/drawingml/2006/main">
+              <a:graphicData uri="http://schemas.openxmlformats.org/drawingml/2006/picture">
+                <pic:pic xmlns:pic="http://schemas.openxmlformats.org/drawingml/2006/picture">
+                  <pic:nvPicPr>
+                    <pic:cNvPr id="0" name="Picture 3" descr="E:\KULIAH\SMT 8\MY_SKRIPSI\BAB 3\Kerangka Penelitian v4.png"/>
+                    <pic:cNvPicPr>
+                      <a:picLocks noChangeAspect="1" noChangeArrowheads="1"/>
+                    </pic:cNvPicPr>
+                  </pic:nvPicPr>
+                  <pic:blipFill>
+                    <a:blip r:embed="rId5">
+                      <a:extLst>
+                        <a:ext uri="{28A0092B-C50C-407E-A947-70E740481C1C}">
+                          <a14:useLocalDpi xmlns:a14="http://schemas.microsoft.com/office/drawing/2010/main" val="0"/>
+                        </a:ext>
+                      </a:extLst>
+                    </a:blip>
+                    <a:srcRect/>
+                    <a:stretch>
+                      <a:fillRect/>
+                    </a:stretch>
+                  </pic:blipFill>
+                  <pic:spPr bwMode="auto">
+                    <a:xfrm>
+                      <a:off x="0" y="0"/>
+                      <a:ext cx="5720481" cy="1575608"/>
+                    </a:xfrm>
+                    <a:prstGeom prst="rect">
+                      <a:avLst/>
+                    </a:prstGeom>
+                    <a:noFill/>
+                    <a:ln>
+                      <a:noFill/>
+                    </a:ln>
+                  </pic:spPr>
+                </pic:pic>
+              </a:graphicData>
+            </a:graphic>
+          </wp:inline>
+        </w:drawing>
       </w:r>
     </w:p>
     <w:p>
@@ -2473,7 +2557,6 @@
           <w:sz w:val="24"/>
           <w:szCs w:val="24"/>
         </w:rPr>
-        <w:lastRenderedPageBreak/>
         <w:t>3.3.1</w:t>
       </w:r>
       <w:r>
@@ -2916,6 +2999,7 @@
           <w:b w:val="0"/>
           <w:bCs/>
         </w:rPr>
+        <w:lastRenderedPageBreak/>
         <w:t xml:space="preserve">Rancangan </w:t>
       </w:r>
       <w:r>
@@ -3104,7 +3188,6 @@
           <w:sz w:val="24"/>
           <w:szCs w:val="24"/>
         </w:rPr>
-        <w:lastRenderedPageBreak/>
         <w:t>3.3.3</w:t>
       </w:r>
       <w:r>

</xml_diff>